<commit_message>
Update pipeline with recoded demographics
</commit_message>
<xml_diff>
--- a/output/tables.docx
+++ b/output/tables.docx
@@ -2773,7 +2773,7 @@
                 <w:szCs w:val="22"/>
                 <w:color w:val="000000"/>
               </w:rPr>
-              <w:t xml:space="preserve">-39.5</w:t>
+              <w:t xml:space="preserve">-39.3</w:t>
             </w:r>
             <w:r xmlns:w="http://schemas.openxmlformats.org/wordprocessingml/2006/main" xmlns:wp="http://schemas.openxmlformats.org/drawingml/2006/wordprocessingDrawing" xmlns:r="http://schemas.openxmlformats.org/officeDocument/2006/relationships" xmlns:w14="http://schemas.microsoft.com/office/word/2010/wordml">
               <w:rPr>
@@ -3175,7 +3175,7 @@
                 <w:szCs w:val="22"/>
                 <w:color w:val="000000"/>
               </w:rPr>
-              <w:t xml:space="preserve">2.46</w:t>
+              <w:t xml:space="preserve">2.45</w:t>
             </w:r>
             <w:r xmlns:w="http://schemas.openxmlformats.org/wordprocessingml/2006/main" xmlns:wp="http://schemas.openxmlformats.org/drawingml/2006/wordprocessingDrawing" xmlns:r="http://schemas.openxmlformats.org/officeDocument/2006/relationships" xmlns:w14="http://schemas.microsoft.com/office/word/2010/wordml">
               <w:rPr>
@@ -3337,85 +3337,85 @@
                 <w:szCs w:val="22"/>
                 <w:color w:val="000000"/>
               </w:rPr>
-              <w:t xml:space="preserve">-0.02</w:t>
-            </w:r>
-            <w:r xmlns:w="http://schemas.openxmlformats.org/wordprocessingml/2006/main" xmlns:wp="http://schemas.openxmlformats.org/drawingml/2006/wordprocessingDrawing" xmlns:r="http://schemas.openxmlformats.org/officeDocument/2006/relationships" xmlns:w14="http://schemas.microsoft.com/office/word/2010/wordml">
-              <w:rPr>
-                <w:rFonts w:ascii="Helvetica" w:hAnsi="Helvetica" w:eastAsia="Helvetica" w:cs="Helvetica"/>
-                <w:vertAlign w:val="superscript"/>
-                <w:sz w:val="22"/>
-                <w:szCs w:val="22"/>
-                <w:color w:val="000000"/>
-              </w:rPr>
-              <w:t xml:space="preserve"/>
-            </w:r>
-          </w:p>
-        </w:tc>
-        <w:tc>
-          <w:tcPr>
-            <w:tcBorders/>
-            <w:shd w:val="clear" w:color="auto" w:fill="FFFFFF"/>
-            <w:tcMar>
-              <w:top w:w="0" w:type="dxa"/>
-              <w:bottom w:w="0" w:type="dxa"/>
-              <w:left w:w="0" w:type="dxa"/>
-              <w:right w:w="0" w:type="dxa"/>
-            </w:tcMar>
-            <w:vAlign w:val="center"/>
-          </w:tcPr>
-          <w:p>
-            <w:pPr>
-              <w:jc w:val="center"/>
-              <w:spacing w:after="100" w:before="100" w:line="240"/>
-              <w:ind w:firstLine="0" w:left="100" w:right="100"/>
-            </w:pPr>
-            <w:r xmlns:w="http://schemas.openxmlformats.org/wordprocessingml/2006/main" xmlns:wp="http://schemas.openxmlformats.org/drawingml/2006/wordprocessingDrawing" xmlns:r="http://schemas.openxmlformats.org/officeDocument/2006/relationships" xmlns:w14="http://schemas.microsoft.com/office/word/2010/wordml">
-              <w:rPr>
-                <w:rFonts w:ascii="Helvetica" w:hAnsi="Helvetica" w:eastAsia="Helvetica" w:cs="Helvetica"/>
-                <w:sz w:val="22"/>
-                <w:szCs w:val="22"/>
-                <w:color w:val="000000"/>
-              </w:rPr>
-              <w:t xml:space="preserve">-0.516</w:t>
-            </w:r>
-            <w:r xmlns:w="http://schemas.openxmlformats.org/wordprocessingml/2006/main" xmlns:wp="http://schemas.openxmlformats.org/drawingml/2006/wordprocessingDrawing" xmlns:r="http://schemas.openxmlformats.org/officeDocument/2006/relationships" xmlns:w14="http://schemas.microsoft.com/office/word/2010/wordml">
-              <w:rPr>
-                <w:rFonts w:ascii="Helvetica" w:hAnsi="Helvetica" w:eastAsia="Helvetica" w:cs="Helvetica"/>
-                <w:vertAlign w:val="superscript"/>
-                <w:sz w:val="22"/>
-                <w:szCs w:val="22"/>
-                <w:color w:val="000000"/>
-              </w:rPr>
-              <w:t xml:space="preserve"/>
-            </w:r>
-          </w:p>
-        </w:tc>
-        <w:tc>
-          <w:tcPr>
-            <w:tcBorders/>
-            <w:shd w:val="clear" w:color="auto" w:fill="FFFFFF"/>
-            <w:tcMar>
-              <w:top w:w="0" w:type="dxa"/>
-              <w:bottom w:w="0" w:type="dxa"/>
-              <w:left w:w="0" w:type="dxa"/>
-              <w:right w:w="0" w:type="dxa"/>
-            </w:tcMar>
-            <w:vAlign w:val="center"/>
-          </w:tcPr>
-          <w:p>
-            <w:pPr>
-              <w:jc w:val="center"/>
-              <w:spacing w:after="100" w:before="100" w:line="240"/>
-              <w:ind w:firstLine="0" w:left="100" w:right="100"/>
-            </w:pPr>
-            <w:r xmlns:w="http://schemas.openxmlformats.org/wordprocessingml/2006/main" xmlns:wp="http://schemas.openxmlformats.org/drawingml/2006/wordprocessingDrawing" xmlns:r="http://schemas.openxmlformats.org/officeDocument/2006/relationships" xmlns:w14="http://schemas.microsoft.com/office/word/2010/wordml">
-              <w:rPr>
-                <w:rFonts w:ascii="Helvetica" w:hAnsi="Helvetica" w:eastAsia="Helvetica" w:cs="Helvetica"/>
-                <w:sz w:val="22"/>
-                <w:szCs w:val="22"/>
-                <w:color w:val="000000"/>
-              </w:rPr>
-              <w:t xml:space="preserve">-0.08, 0.05</w:t>
+              <w:t xml:space="preserve">0.02</w:t>
+            </w:r>
+            <w:r xmlns:w="http://schemas.openxmlformats.org/wordprocessingml/2006/main" xmlns:wp="http://schemas.openxmlformats.org/drawingml/2006/wordprocessingDrawing" xmlns:r="http://schemas.openxmlformats.org/officeDocument/2006/relationships" xmlns:w14="http://schemas.microsoft.com/office/word/2010/wordml">
+              <w:rPr>
+                <w:rFonts w:ascii="Helvetica" w:hAnsi="Helvetica" w:eastAsia="Helvetica" w:cs="Helvetica"/>
+                <w:vertAlign w:val="superscript"/>
+                <w:sz w:val="22"/>
+                <w:szCs w:val="22"/>
+                <w:color w:val="000000"/>
+              </w:rPr>
+              <w:t xml:space="preserve"/>
+            </w:r>
+          </w:p>
+        </w:tc>
+        <w:tc>
+          <w:tcPr>
+            <w:tcBorders/>
+            <w:shd w:val="clear" w:color="auto" w:fill="FFFFFF"/>
+            <w:tcMar>
+              <w:top w:w="0" w:type="dxa"/>
+              <w:bottom w:w="0" w:type="dxa"/>
+              <w:left w:w="0" w:type="dxa"/>
+              <w:right w:w="0" w:type="dxa"/>
+            </w:tcMar>
+            <w:vAlign w:val="center"/>
+          </w:tcPr>
+          <w:p>
+            <w:pPr>
+              <w:jc w:val="center"/>
+              <w:spacing w:after="100" w:before="100" w:line="240"/>
+              <w:ind w:firstLine="0" w:left="100" w:right="100"/>
+            </w:pPr>
+            <w:r xmlns:w="http://schemas.openxmlformats.org/wordprocessingml/2006/main" xmlns:wp="http://schemas.openxmlformats.org/drawingml/2006/wordprocessingDrawing" xmlns:r="http://schemas.openxmlformats.org/officeDocument/2006/relationships" xmlns:w14="http://schemas.microsoft.com/office/word/2010/wordml">
+              <w:rPr>
+                <w:rFonts w:ascii="Helvetica" w:hAnsi="Helvetica" w:eastAsia="Helvetica" w:cs="Helvetica"/>
+                <w:sz w:val="22"/>
+                <w:szCs w:val="22"/>
+                <w:color w:val="000000"/>
+              </w:rPr>
+              <w:t xml:space="preserve">0.504</w:t>
+            </w:r>
+            <w:r xmlns:w="http://schemas.openxmlformats.org/wordprocessingml/2006/main" xmlns:wp="http://schemas.openxmlformats.org/drawingml/2006/wordprocessingDrawing" xmlns:r="http://schemas.openxmlformats.org/officeDocument/2006/relationships" xmlns:w14="http://schemas.microsoft.com/office/word/2010/wordml">
+              <w:rPr>
+                <w:rFonts w:ascii="Helvetica" w:hAnsi="Helvetica" w:eastAsia="Helvetica" w:cs="Helvetica"/>
+                <w:vertAlign w:val="superscript"/>
+                <w:sz w:val="22"/>
+                <w:szCs w:val="22"/>
+                <w:color w:val="000000"/>
+              </w:rPr>
+              <w:t xml:space="preserve"/>
+            </w:r>
+          </w:p>
+        </w:tc>
+        <w:tc>
+          <w:tcPr>
+            <w:tcBorders/>
+            <w:shd w:val="clear" w:color="auto" w:fill="FFFFFF"/>
+            <w:tcMar>
+              <w:top w:w="0" w:type="dxa"/>
+              <w:bottom w:w="0" w:type="dxa"/>
+              <w:left w:w="0" w:type="dxa"/>
+              <w:right w:w="0" w:type="dxa"/>
+            </w:tcMar>
+            <w:vAlign w:val="center"/>
+          </w:tcPr>
+          <w:p>
+            <w:pPr>
+              <w:jc w:val="center"/>
+              <w:spacing w:after="100" w:before="100" w:line="240"/>
+              <w:ind w:firstLine="0" w:left="100" w:right="100"/>
+            </w:pPr>
+            <w:r xmlns:w="http://schemas.openxmlformats.org/wordprocessingml/2006/main" xmlns:wp="http://schemas.openxmlformats.org/drawingml/2006/wordprocessingDrawing" xmlns:r="http://schemas.openxmlformats.org/officeDocument/2006/relationships" xmlns:w14="http://schemas.microsoft.com/office/word/2010/wordml">
+              <w:rPr>
+                <w:rFonts w:ascii="Helvetica" w:hAnsi="Helvetica" w:eastAsia="Helvetica" w:cs="Helvetica"/>
+                <w:sz w:val="22"/>
+                <w:szCs w:val="22"/>
+                <w:color w:val="000000"/>
+              </w:rPr>
+              <w:t xml:space="preserve">-0.05, 0.08</w:t>
             </w:r>
             <w:r xmlns:w="http://schemas.openxmlformats.org/wordprocessingml/2006/main" xmlns:wp="http://schemas.openxmlformats.org/drawingml/2006/wordprocessingDrawing" xmlns:r="http://schemas.openxmlformats.org/officeDocument/2006/relationships" xmlns:w14="http://schemas.microsoft.com/office/word/2010/wordml">
               <w:rPr>
@@ -3455,6 +3455,207 @@
                 <w:color w:val="000000"/>
               </w:rPr>
               <w:t xml:space="preserve">0.6</w:t>
+            </w:r>
+            <w:r xmlns:w="http://schemas.openxmlformats.org/wordprocessingml/2006/main" xmlns:wp="http://schemas.openxmlformats.org/drawingml/2006/wordprocessingDrawing" xmlns:r="http://schemas.openxmlformats.org/officeDocument/2006/relationships" xmlns:w14="http://schemas.microsoft.com/office/word/2010/wordml">
+              <w:rPr>
+                <w:rFonts w:ascii="Helvetica" w:hAnsi="Helvetica" w:eastAsia="Helvetica" w:cs="Helvetica"/>
+                <w:vertAlign w:val="superscript"/>
+                <w:sz w:val="22"/>
+                <w:szCs w:val="22"/>
+                <w:color w:val="000000"/>
+              </w:rPr>
+              <w:t xml:space="preserve"/>
+            </w:r>
+          </w:p>
+        </w:tc>
+      </w:tr>
+      <w:tr>
+        <w:trPr>
+          <w:cantSplit/>
+          <w:trHeight w:val="598" w:hRule="auto"/>
+        </w:trPr>
+        <w:tc>
+          <w:tcPr>
+            <w:tcBorders/>
+            <w:shd w:val="clear" w:color="auto" w:fill="FFFFFF"/>
+            <w:tcMar>
+              <w:top w:w="0" w:type="dxa"/>
+              <w:bottom w:w="0" w:type="dxa"/>
+              <w:left w:w="0" w:type="dxa"/>
+              <w:right w:w="0" w:type="dxa"/>
+            </w:tcMar>
+            <w:vAlign w:val="top"/>
+          </w:tcPr>
+          <w:p>
+            <w:pPr>
+              <w:jc w:val="left"/>
+              <w:spacing w:after="100" w:before="100" w:line="240"/>
+              <w:ind w:firstLine="0" w:left="100" w:right="100"/>
+            </w:pPr>
+            <w:r xmlns:w="http://schemas.openxmlformats.org/wordprocessingml/2006/main" xmlns:wp="http://schemas.openxmlformats.org/drawingml/2006/wordprocessingDrawing" xmlns:r="http://schemas.openxmlformats.org/officeDocument/2006/relationships" xmlns:w14="http://schemas.microsoft.com/office/word/2010/wordml">
+              <w:rPr>
+                <w:rFonts w:ascii="Helvetica" w:hAnsi="Helvetica" w:eastAsia="Helvetica" w:cs="Helvetica"/>
+                <w:sz w:val="22"/>
+                <w:szCs w:val="22"/>
+                <w:color w:val="000000"/>
+              </w:rPr>
+              <w:t xml:space="preserve">race_1</w:t>
+            </w:r>
+            <w:r xmlns:w="http://schemas.openxmlformats.org/wordprocessingml/2006/main" xmlns:wp="http://schemas.openxmlformats.org/drawingml/2006/wordprocessingDrawing" xmlns:r="http://schemas.openxmlformats.org/officeDocument/2006/relationships" xmlns:w14="http://schemas.microsoft.com/office/word/2010/wordml">
+              <w:rPr>
+                <w:rFonts w:ascii="Helvetica" w:hAnsi="Helvetica" w:eastAsia="Helvetica" w:cs="Helvetica"/>
+                <w:vertAlign w:val="superscript"/>
+                <w:sz w:val="22"/>
+                <w:szCs w:val="22"/>
+                <w:color w:val="000000"/>
+              </w:rPr>
+              <w:t xml:space="preserve"/>
+            </w:r>
+          </w:p>
+        </w:tc>
+        <w:tc>
+          <w:tcPr>
+            <w:tcBorders/>
+            <w:shd w:val="clear" w:color="auto" w:fill="FFFFFF"/>
+            <w:tcMar>
+              <w:top w:w="0" w:type="dxa"/>
+              <w:bottom w:w="0" w:type="dxa"/>
+              <w:left w:w="0" w:type="dxa"/>
+              <w:right w:w="0" w:type="dxa"/>
+            </w:tcMar>
+            <w:vAlign w:val="center"/>
+          </w:tcPr>
+          <w:p>
+            <w:pPr>
+              <w:jc w:val="center"/>
+              <w:spacing w:after="100" w:before="100" w:line="240"/>
+              <w:ind w:firstLine="0" w:left="100" w:right="100"/>
+            </w:pPr>
+            <w:r xmlns:w="http://schemas.openxmlformats.org/wordprocessingml/2006/main" xmlns:wp="http://schemas.openxmlformats.org/drawingml/2006/wordprocessingDrawing" xmlns:r="http://schemas.openxmlformats.org/officeDocument/2006/relationships" xmlns:w14="http://schemas.microsoft.com/office/word/2010/wordml">
+              <w:rPr>
+                <w:rFonts w:ascii="Helvetica" w:hAnsi="Helvetica" w:eastAsia="Helvetica" w:cs="Helvetica"/>
+                <w:sz w:val="22"/>
+                <w:szCs w:val="22"/>
+                <w:color w:val="000000"/>
+              </w:rPr>
+              <w:t xml:space="preserve">-0.05</w:t>
+            </w:r>
+            <w:r xmlns:w="http://schemas.openxmlformats.org/wordprocessingml/2006/main" xmlns:wp="http://schemas.openxmlformats.org/drawingml/2006/wordprocessingDrawing" xmlns:r="http://schemas.openxmlformats.org/officeDocument/2006/relationships" xmlns:w14="http://schemas.microsoft.com/office/word/2010/wordml">
+              <w:rPr>
+                <w:rFonts w:ascii="Helvetica" w:hAnsi="Helvetica" w:eastAsia="Helvetica" w:cs="Helvetica"/>
+                <w:vertAlign w:val="superscript"/>
+                <w:sz w:val="22"/>
+                <w:szCs w:val="22"/>
+                <w:color w:val="000000"/>
+              </w:rPr>
+              <w:t xml:space="preserve"/>
+            </w:r>
+          </w:p>
+        </w:tc>
+        <w:tc>
+          <w:tcPr>
+            <w:tcBorders/>
+            <w:shd w:val="clear" w:color="auto" w:fill="FFFFFF"/>
+            <w:tcMar>
+              <w:top w:w="0" w:type="dxa"/>
+              <w:bottom w:w="0" w:type="dxa"/>
+              <w:left w:w="0" w:type="dxa"/>
+              <w:right w:w="0" w:type="dxa"/>
+            </w:tcMar>
+            <w:vAlign w:val="center"/>
+          </w:tcPr>
+          <w:p>
+            <w:pPr>
+              <w:jc w:val="center"/>
+              <w:spacing w:after="100" w:before="100" w:line="240"/>
+              <w:ind w:firstLine="0" w:left="100" w:right="100"/>
+            </w:pPr>
+            <w:r xmlns:w="http://schemas.openxmlformats.org/wordprocessingml/2006/main" xmlns:wp="http://schemas.openxmlformats.org/drawingml/2006/wordprocessingDrawing" xmlns:r="http://schemas.openxmlformats.org/officeDocument/2006/relationships" xmlns:w14="http://schemas.microsoft.com/office/word/2010/wordml">
+              <w:rPr>
+                <w:rFonts w:ascii="Helvetica" w:hAnsi="Helvetica" w:eastAsia="Helvetica" w:cs="Helvetica"/>
+                <w:sz w:val="22"/>
+                <w:szCs w:val="22"/>
+                <w:color w:val="000000"/>
+              </w:rPr>
+              <w:t xml:space="preserve">-1.49</w:t>
+            </w:r>
+            <w:r xmlns:w="http://schemas.openxmlformats.org/wordprocessingml/2006/main" xmlns:wp="http://schemas.openxmlformats.org/drawingml/2006/wordprocessingDrawing" xmlns:r="http://schemas.openxmlformats.org/officeDocument/2006/relationships" xmlns:w14="http://schemas.microsoft.com/office/word/2010/wordml">
+              <w:rPr>
+                <w:rFonts w:ascii="Helvetica" w:hAnsi="Helvetica" w:eastAsia="Helvetica" w:cs="Helvetica"/>
+                <w:vertAlign w:val="superscript"/>
+                <w:sz w:val="22"/>
+                <w:szCs w:val="22"/>
+                <w:color w:val="000000"/>
+              </w:rPr>
+              <w:t xml:space="preserve"/>
+            </w:r>
+          </w:p>
+        </w:tc>
+        <w:tc>
+          <w:tcPr>
+            <w:tcBorders/>
+            <w:shd w:val="clear" w:color="auto" w:fill="FFFFFF"/>
+            <w:tcMar>
+              <w:top w:w="0" w:type="dxa"/>
+              <w:bottom w:w="0" w:type="dxa"/>
+              <w:left w:w="0" w:type="dxa"/>
+              <w:right w:w="0" w:type="dxa"/>
+            </w:tcMar>
+            <w:vAlign w:val="center"/>
+          </w:tcPr>
+          <w:p>
+            <w:pPr>
+              <w:jc w:val="center"/>
+              <w:spacing w:after="100" w:before="100" w:line="240"/>
+              <w:ind w:firstLine="0" w:left="100" w:right="100"/>
+            </w:pPr>
+            <w:r xmlns:w="http://schemas.openxmlformats.org/wordprocessingml/2006/main" xmlns:wp="http://schemas.openxmlformats.org/drawingml/2006/wordprocessingDrawing" xmlns:r="http://schemas.openxmlformats.org/officeDocument/2006/relationships" xmlns:w14="http://schemas.microsoft.com/office/word/2010/wordml">
+              <w:rPr>
+                <w:rFonts w:ascii="Helvetica" w:hAnsi="Helvetica" w:eastAsia="Helvetica" w:cs="Helvetica"/>
+                <w:sz w:val="22"/>
+                <w:szCs w:val="22"/>
+                <w:color w:val="000000"/>
+              </w:rPr>
+              <w:t xml:space="preserve">-0.11, 0.02</w:t>
+            </w:r>
+            <w:r xmlns:w="http://schemas.openxmlformats.org/wordprocessingml/2006/main" xmlns:wp="http://schemas.openxmlformats.org/drawingml/2006/wordprocessingDrawing" xmlns:r="http://schemas.openxmlformats.org/officeDocument/2006/relationships" xmlns:w14="http://schemas.microsoft.com/office/word/2010/wordml">
+              <w:rPr>
+                <w:rFonts w:ascii="Helvetica" w:hAnsi="Helvetica" w:eastAsia="Helvetica" w:cs="Helvetica"/>
+                <w:vertAlign w:val="superscript"/>
+                <w:sz w:val="22"/>
+                <w:szCs w:val="22"/>
+                <w:color w:val="000000"/>
+              </w:rPr>
+              <w:t xml:space="preserve"/>
+            </w:r>
+          </w:p>
+        </w:tc>
+        <w:tc>
+          <w:tcPr>
+            <w:tcBorders/>
+            <w:shd w:val="clear" w:color="auto" w:fill="FFFFFF"/>
+            <w:tcMar>
+              <w:top w:w="0" w:type="dxa"/>
+              <w:bottom w:w="0" w:type="dxa"/>
+              <w:left w:w="0" w:type="dxa"/>
+              <w:right w:w="0" w:type="dxa"/>
+            </w:tcMar>
+            <w:vAlign w:val="center"/>
+          </w:tcPr>
+          <w:p>
+            <w:pPr>
+              <w:jc w:val="center"/>
+              <w:spacing w:after="100" w:before="100" w:line="240"/>
+              <w:ind w:firstLine="0" w:left="100" w:right="100"/>
+            </w:pPr>
+            <w:r xmlns:w="http://schemas.openxmlformats.org/wordprocessingml/2006/main" xmlns:wp="http://schemas.openxmlformats.org/drawingml/2006/wordprocessingDrawing" xmlns:r="http://schemas.openxmlformats.org/officeDocument/2006/relationships" xmlns:w14="http://schemas.microsoft.com/office/word/2010/wordml">
+              <w:rPr>
+                <w:rFonts w:ascii="Helvetica" w:hAnsi="Helvetica" w:eastAsia="Helvetica" w:cs="Helvetica"/>
+                <w:sz w:val="22"/>
+                <w:szCs w:val="22"/>
+                <w:color w:val="000000"/>
+              </w:rPr>
+              <w:t xml:space="preserve">0.14</w:t>
             </w:r>
             <w:r xmlns:w="http://schemas.openxmlformats.org/wordprocessingml/2006/main" xmlns:wp="http://schemas.openxmlformats.org/drawingml/2006/wordprocessingDrawing" xmlns:r="http://schemas.openxmlformats.org/officeDocument/2006/relationships" xmlns:w14="http://schemas.microsoft.com/office/word/2010/wordml">
               <w:rPr>
@@ -3476,207 +3677,6 @@
         </w:trPr>
         <w:tc>
           <w:tcPr>
-            <w:tcBorders/>
-            <w:shd w:val="clear" w:color="auto" w:fill="FFFFFF"/>
-            <w:tcMar>
-              <w:top w:w="0" w:type="dxa"/>
-              <w:bottom w:w="0" w:type="dxa"/>
-              <w:left w:w="0" w:type="dxa"/>
-              <w:right w:w="0" w:type="dxa"/>
-            </w:tcMar>
-            <w:vAlign w:val="top"/>
-          </w:tcPr>
-          <w:p>
-            <w:pPr>
-              <w:jc w:val="left"/>
-              <w:spacing w:after="100" w:before="100" w:line="240"/>
-              <w:ind w:firstLine="0" w:left="100" w:right="100"/>
-            </w:pPr>
-            <w:r xmlns:w="http://schemas.openxmlformats.org/wordprocessingml/2006/main" xmlns:wp="http://schemas.openxmlformats.org/drawingml/2006/wordprocessingDrawing" xmlns:r="http://schemas.openxmlformats.org/officeDocument/2006/relationships" xmlns:w14="http://schemas.microsoft.com/office/word/2010/wordml">
-              <w:rPr>
-                <w:rFonts w:ascii="Helvetica" w:hAnsi="Helvetica" w:eastAsia="Helvetica" w:cs="Helvetica"/>
-                <w:sz w:val="22"/>
-                <w:szCs w:val="22"/>
-                <w:color w:val="000000"/>
-              </w:rPr>
-              <w:t xml:space="preserve">race_1</w:t>
-            </w:r>
-            <w:r xmlns:w="http://schemas.openxmlformats.org/wordprocessingml/2006/main" xmlns:wp="http://schemas.openxmlformats.org/drawingml/2006/wordprocessingDrawing" xmlns:r="http://schemas.openxmlformats.org/officeDocument/2006/relationships" xmlns:w14="http://schemas.microsoft.com/office/word/2010/wordml">
-              <w:rPr>
-                <w:rFonts w:ascii="Helvetica" w:hAnsi="Helvetica" w:eastAsia="Helvetica" w:cs="Helvetica"/>
-                <w:vertAlign w:val="superscript"/>
-                <w:sz w:val="22"/>
-                <w:szCs w:val="22"/>
-                <w:color w:val="000000"/>
-              </w:rPr>
-              <w:t xml:space="preserve"/>
-            </w:r>
-          </w:p>
-        </w:tc>
-        <w:tc>
-          <w:tcPr>
-            <w:tcBorders/>
-            <w:shd w:val="clear" w:color="auto" w:fill="FFFFFF"/>
-            <w:tcMar>
-              <w:top w:w="0" w:type="dxa"/>
-              <w:bottom w:w="0" w:type="dxa"/>
-              <w:left w:w="0" w:type="dxa"/>
-              <w:right w:w="0" w:type="dxa"/>
-            </w:tcMar>
-            <w:vAlign w:val="center"/>
-          </w:tcPr>
-          <w:p>
-            <w:pPr>
-              <w:jc w:val="center"/>
-              <w:spacing w:after="100" w:before="100" w:line="240"/>
-              <w:ind w:firstLine="0" w:left="100" w:right="100"/>
-            </w:pPr>
-            <w:r xmlns:w="http://schemas.openxmlformats.org/wordprocessingml/2006/main" xmlns:wp="http://schemas.openxmlformats.org/drawingml/2006/wordprocessingDrawing" xmlns:r="http://schemas.openxmlformats.org/officeDocument/2006/relationships" xmlns:w14="http://schemas.microsoft.com/office/word/2010/wordml">
-              <w:rPr>
-                <w:rFonts w:ascii="Helvetica" w:hAnsi="Helvetica" w:eastAsia="Helvetica" w:cs="Helvetica"/>
-                <w:sz w:val="22"/>
-                <w:szCs w:val="22"/>
-                <w:color w:val="000000"/>
-              </w:rPr>
-              <w:t xml:space="preserve">-0.03</w:t>
-            </w:r>
-            <w:r xmlns:w="http://schemas.openxmlformats.org/wordprocessingml/2006/main" xmlns:wp="http://schemas.openxmlformats.org/drawingml/2006/wordprocessingDrawing" xmlns:r="http://schemas.openxmlformats.org/officeDocument/2006/relationships" xmlns:w14="http://schemas.microsoft.com/office/word/2010/wordml">
-              <w:rPr>
-                <w:rFonts w:ascii="Helvetica" w:hAnsi="Helvetica" w:eastAsia="Helvetica" w:cs="Helvetica"/>
-                <w:vertAlign w:val="superscript"/>
-                <w:sz w:val="22"/>
-                <w:szCs w:val="22"/>
-                <w:color w:val="000000"/>
-              </w:rPr>
-              <w:t xml:space="preserve"/>
-            </w:r>
-          </w:p>
-        </w:tc>
-        <w:tc>
-          <w:tcPr>
-            <w:tcBorders/>
-            <w:shd w:val="clear" w:color="auto" w:fill="FFFFFF"/>
-            <w:tcMar>
-              <w:top w:w="0" w:type="dxa"/>
-              <w:bottom w:w="0" w:type="dxa"/>
-              <w:left w:w="0" w:type="dxa"/>
-              <w:right w:w="0" w:type="dxa"/>
-            </w:tcMar>
-            <w:vAlign w:val="center"/>
-          </w:tcPr>
-          <w:p>
-            <w:pPr>
-              <w:jc w:val="center"/>
-              <w:spacing w:after="100" w:before="100" w:line="240"/>
-              <w:ind w:firstLine="0" w:left="100" w:right="100"/>
-            </w:pPr>
-            <w:r xmlns:w="http://schemas.openxmlformats.org/wordprocessingml/2006/main" xmlns:wp="http://schemas.openxmlformats.org/drawingml/2006/wordprocessingDrawing" xmlns:r="http://schemas.openxmlformats.org/officeDocument/2006/relationships" xmlns:w14="http://schemas.microsoft.com/office/word/2010/wordml">
-              <w:rPr>
-                <w:rFonts w:ascii="Helvetica" w:hAnsi="Helvetica" w:eastAsia="Helvetica" w:cs="Helvetica"/>
-                <w:sz w:val="22"/>
-                <w:szCs w:val="22"/>
-                <w:color w:val="000000"/>
-              </w:rPr>
-              <w:t xml:space="preserve">-1.34</w:t>
-            </w:r>
-            <w:r xmlns:w="http://schemas.openxmlformats.org/wordprocessingml/2006/main" xmlns:wp="http://schemas.openxmlformats.org/drawingml/2006/wordprocessingDrawing" xmlns:r="http://schemas.openxmlformats.org/officeDocument/2006/relationships" xmlns:w14="http://schemas.microsoft.com/office/word/2010/wordml">
-              <w:rPr>
-                <w:rFonts w:ascii="Helvetica" w:hAnsi="Helvetica" w:eastAsia="Helvetica" w:cs="Helvetica"/>
-                <w:vertAlign w:val="superscript"/>
-                <w:sz w:val="22"/>
-                <w:szCs w:val="22"/>
-                <w:color w:val="000000"/>
-              </w:rPr>
-              <w:t xml:space="preserve"/>
-            </w:r>
-          </w:p>
-        </w:tc>
-        <w:tc>
-          <w:tcPr>
-            <w:tcBorders/>
-            <w:shd w:val="clear" w:color="auto" w:fill="FFFFFF"/>
-            <w:tcMar>
-              <w:top w:w="0" w:type="dxa"/>
-              <w:bottom w:w="0" w:type="dxa"/>
-              <w:left w:w="0" w:type="dxa"/>
-              <w:right w:w="0" w:type="dxa"/>
-            </w:tcMar>
-            <w:vAlign w:val="center"/>
-          </w:tcPr>
-          <w:p>
-            <w:pPr>
-              <w:jc w:val="center"/>
-              <w:spacing w:after="100" w:before="100" w:line="240"/>
-              <w:ind w:firstLine="0" w:left="100" w:right="100"/>
-            </w:pPr>
-            <w:r xmlns:w="http://schemas.openxmlformats.org/wordprocessingml/2006/main" xmlns:wp="http://schemas.openxmlformats.org/drawingml/2006/wordprocessingDrawing" xmlns:r="http://schemas.openxmlformats.org/officeDocument/2006/relationships" xmlns:w14="http://schemas.microsoft.com/office/word/2010/wordml">
-              <w:rPr>
-                <w:rFonts w:ascii="Helvetica" w:hAnsi="Helvetica" w:eastAsia="Helvetica" w:cs="Helvetica"/>
-                <w:sz w:val="22"/>
-                <w:szCs w:val="22"/>
-                <w:color w:val="000000"/>
-              </w:rPr>
-              <w:t xml:space="preserve">-0.07, 0.01</w:t>
-            </w:r>
-            <w:r xmlns:w="http://schemas.openxmlformats.org/wordprocessingml/2006/main" xmlns:wp="http://schemas.openxmlformats.org/drawingml/2006/wordprocessingDrawing" xmlns:r="http://schemas.openxmlformats.org/officeDocument/2006/relationships" xmlns:w14="http://schemas.microsoft.com/office/word/2010/wordml">
-              <w:rPr>
-                <w:rFonts w:ascii="Helvetica" w:hAnsi="Helvetica" w:eastAsia="Helvetica" w:cs="Helvetica"/>
-                <w:vertAlign w:val="superscript"/>
-                <w:sz w:val="22"/>
-                <w:szCs w:val="22"/>
-                <w:color w:val="000000"/>
-              </w:rPr>
-              <w:t xml:space="preserve"/>
-            </w:r>
-          </w:p>
-        </w:tc>
-        <w:tc>
-          <w:tcPr>
-            <w:tcBorders/>
-            <w:shd w:val="clear" w:color="auto" w:fill="FFFFFF"/>
-            <w:tcMar>
-              <w:top w:w="0" w:type="dxa"/>
-              <w:bottom w:w="0" w:type="dxa"/>
-              <w:left w:w="0" w:type="dxa"/>
-              <w:right w:w="0" w:type="dxa"/>
-            </w:tcMar>
-            <w:vAlign w:val="center"/>
-          </w:tcPr>
-          <w:p>
-            <w:pPr>
-              <w:jc w:val="center"/>
-              <w:spacing w:after="100" w:before="100" w:line="240"/>
-              <w:ind w:firstLine="0" w:left="100" w:right="100"/>
-            </w:pPr>
-            <w:r xmlns:w="http://schemas.openxmlformats.org/wordprocessingml/2006/main" xmlns:wp="http://schemas.openxmlformats.org/drawingml/2006/wordprocessingDrawing" xmlns:r="http://schemas.openxmlformats.org/officeDocument/2006/relationships" xmlns:w14="http://schemas.microsoft.com/office/word/2010/wordml">
-              <w:rPr>
-                <w:rFonts w:ascii="Helvetica" w:hAnsi="Helvetica" w:eastAsia="Helvetica" w:cs="Helvetica"/>
-                <w:sz w:val="22"/>
-                <w:szCs w:val="22"/>
-                <w:color w:val="000000"/>
-              </w:rPr>
-              <w:t xml:space="preserve">0.2</w:t>
-            </w:r>
-            <w:r xmlns:w="http://schemas.openxmlformats.org/wordprocessingml/2006/main" xmlns:wp="http://schemas.openxmlformats.org/drawingml/2006/wordprocessingDrawing" xmlns:r="http://schemas.openxmlformats.org/officeDocument/2006/relationships" xmlns:w14="http://schemas.microsoft.com/office/word/2010/wordml">
-              <w:rPr>
-                <w:rFonts w:ascii="Helvetica" w:hAnsi="Helvetica" w:eastAsia="Helvetica" w:cs="Helvetica"/>
-                <w:vertAlign w:val="superscript"/>
-                <w:sz w:val="22"/>
-                <w:szCs w:val="22"/>
-                <w:color w:val="000000"/>
-              </w:rPr>
-              <w:t xml:space="preserve"/>
-            </w:r>
-          </w:p>
-        </w:tc>
-      </w:tr>
-      <w:tr>
-        <w:trPr>
-          <w:cantSplit/>
-          <w:trHeight w:val="597" w:hRule="auto"/>
-        </w:trPr>
-        <w:tc>
-          <w:tcPr>
             <w:tcBorders>
               <w:bottom w:val="single" w:sz="8" w:space="0" w:color="000000"/>
             </w:tcBorders>
@@ -3743,7 +3743,7 @@
                 <w:szCs w:val="22"/>
                 <w:color w:val="000000"/>
               </w:rPr>
-              <w:t xml:space="preserve">0.07</w:t>
+              <w:t xml:space="preserve">-0.07</w:t>
             </w:r>
             <w:r xmlns:w="http://schemas.openxmlformats.org/wordprocessingml/2006/main" xmlns:wp="http://schemas.openxmlformats.org/drawingml/2006/wordprocessingDrawing" xmlns:r="http://schemas.openxmlformats.org/officeDocument/2006/relationships" xmlns:w14="http://schemas.microsoft.com/office/word/2010/wordml">
               <w:rPr>
@@ -3784,7 +3784,7 @@
                 <w:szCs w:val="22"/>
                 <w:color w:val="000000"/>
               </w:rPr>
-              <w:t xml:space="preserve">2.12</w:t>
+              <w:t xml:space="preserve">-2.09</w:t>
             </w:r>
             <w:r xmlns:w="http://schemas.openxmlformats.org/wordprocessingml/2006/main" xmlns:wp="http://schemas.openxmlformats.org/drawingml/2006/wordprocessingDrawing" xmlns:r="http://schemas.openxmlformats.org/officeDocument/2006/relationships" xmlns:w14="http://schemas.microsoft.com/office/word/2010/wordml">
               <w:rPr>
@@ -3825,7 +3825,7 @@
                 <w:szCs w:val="22"/>
                 <w:color w:val="000000"/>
               </w:rPr>
-              <w:t xml:space="preserve">0.01, 0.13</w:t>
+              <w:t xml:space="preserve">-0.13, 0.00</w:t>
             </w:r>
             <w:r xmlns:w="http://schemas.openxmlformats.org/wordprocessingml/2006/main" xmlns:wp="http://schemas.openxmlformats.org/drawingml/2006/wordprocessingDrawing" xmlns:r="http://schemas.openxmlformats.org/officeDocument/2006/relationships" xmlns:w14="http://schemas.microsoft.com/office/word/2010/wordml">
               <w:rPr>
@@ -3866,7 +3866,7 @@
                 <w:szCs w:val="22"/>
                 <w:color w:val="000000"/>
               </w:rPr>
-              <w:t xml:space="preserve">0.034</w:t>
+              <w:t xml:space="preserve">0.037</w:t>
             </w:r>
             <w:r xmlns:w="http://schemas.openxmlformats.org/wordprocessingml/2006/main" xmlns:wp="http://schemas.openxmlformats.org/drawingml/2006/wordprocessingDrawing" xmlns:r="http://schemas.openxmlformats.org/officeDocument/2006/relationships" xmlns:w14="http://schemas.microsoft.com/office/word/2010/wordml">
               <w:rPr>
@@ -3968,7 +3968,7 @@
                 <w:szCs w:val="22"/>
                 <w:color w:val="000000"/>
               </w:rPr>
-              <w:t xml:space="preserve">R² = 0.453; Adjusted R² = 0.452; Sigma = 0.693; Statistic = 271; p-value = &lt;0.001; df = 6; Log-likelihood = -2,067; AIC = 4,149; BIC = 4,194; Deviance = 942; Residual df = 1,960; No. Obs. = 1,967</w:t>
+              <w:t xml:space="preserve">R² = 0.454; Adjusted R² = 0.452; Sigma = 0.693; Statistic = 271; p-value = &lt;0.001; df = 6; Log-likelihood = -2,066; AIC = 4,149; BIC = 4,194; Deviance = 942; Residual df = 1,960; No. Obs. = 1,967</w:t>
             </w:r>
           </w:p>
         </w:tc>
@@ -4282,7 +4282,7 @@
                 <w:szCs w:val="22"/>
                 <w:color w:val="000000"/>
               </w:rPr>
-              <w:t xml:space="preserve">40.2</w:t>
+              <w:t xml:space="preserve">40.1</w:t>
             </w:r>
             <w:r xmlns:w="http://schemas.openxmlformats.org/wordprocessingml/2006/main" xmlns:wp="http://schemas.openxmlformats.org/drawingml/2006/wordprocessingDrawing" xmlns:r="http://schemas.openxmlformats.org/officeDocument/2006/relationships" xmlns:w14="http://schemas.microsoft.com/office/word/2010/wordml">
               <w:rPr>
@@ -4483,85 +4483,85 @@
                 <w:szCs w:val="22"/>
                 <w:color w:val="000000"/>
               </w:rPr>
-              <w:t xml:space="preserve">-2.10</w:t>
-            </w:r>
-            <w:r xmlns:w="http://schemas.openxmlformats.org/wordprocessingml/2006/main" xmlns:wp="http://schemas.openxmlformats.org/drawingml/2006/wordprocessingDrawing" xmlns:r="http://schemas.openxmlformats.org/officeDocument/2006/relationships" xmlns:w14="http://schemas.microsoft.com/office/word/2010/wordml">
-              <w:rPr>
-                <w:rFonts w:ascii="Helvetica" w:hAnsi="Helvetica" w:eastAsia="Helvetica" w:cs="Helvetica"/>
-                <w:vertAlign w:val="superscript"/>
-                <w:sz w:val="22"/>
-                <w:szCs w:val="22"/>
-                <w:color w:val="000000"/>
-              </w:rPr>
-              <w:t xml:space="preserve"/>
-            </w:r>
-          </w:p>
-        </w:tc>
-        <w:tc>
-          <w:tcPr>
-            <w:tcBorders/>
-            <w:shd w:val="clear" w:color="auto" w:fill="FFFFFF"/>
-            <w:tcMar>
-              <w:top w:w="0" w:type="dxa"/>
-              <w:bottom w:w="0" w:type="dxa"/>
-              <w:left w:w="0" w:type="dxa"/>
-              <w:right w:w="0" w:type="dxa"/>
-            </w:tcMar>
-            <w:vAlign w:val="center"/>
-          </w:tcPr>
-          <w:p>
-            <w:pPr>
-              <w:jc w:val="center"/>
-              <w:spacing w:after="100" w:before="100" w:line="240"/>
-              <w:ind w:firstLine="0" w:left="100" w:right="100"/>
-            </w:pPr>
-            <w:r xmlns:w="http://schemas.openxmlformats.org/wordprocessingml/2006/main" xmlns:wp="http://schemas.openxmlformats.org/drawingml/2006/wordprocessingDrawing" xmlns:r="http://schemas.openxmlformats.org/officeDocument/2006/relationships" xmlns:w14="http://schemas.microsoft.com/office/word/2010/wordml">
-              <w:rPr>
-                <w:rFonts w:ascii="Helvetica" w:hAnsi="Helvetica" w:eastAsia="Helvetica" w:cs="Helvetica"/>
-                <w:sz w:val="22"/>
-                <w:szCs w:val="22"/>
-                <w:color w:val="000000"/>
-              </w:rPr>
-              <w:t xml:space="preserve">-0.04, 0.00</w:t>
-            </w:r>
-            <w:r xmlns:w="http://schemas.openxmlformats.org/wordprocessingml/2006/main" xmlns:wp="http://schemas.openxmlformats.org/drawingml/2006/wordprocessingDrawing" xmlns:r="http://schemas.openxmlformats.org/officeDocument/2006/relationships" xmlns:w14="http://schemas.microsoft.com/office/word/2010/wordml">
-              <w:rPr>
-                <w:rFonts w:ascii="Helvetica" w:hAnsi="Helvetica" w:eastAsia="Helvetica" w:cs="Helvetica"/>
-                <w:vertAlign w:val="superscript"/>
-                <w:sz w:val="22"/>
-                <w:szCs w:val="22"/>
-                <w:color w:val="000000"/>
-              </w:rPr>
-              <w:t xml:space="preserve"/>
-            </w:r>
-          </w:p>
-        </w:tc>
-        <w:tc>
-          <w:tcPr>
-            <w:tcBorders/>
-            <w:shd w:val="clear" w:color="auto" w:fill="FFFFFF"/>
-            <w:tcMar>
-              <w:top w:w="0" w:type="dxa"/>
-              <w:bottom w:w="0" w:type="dxa"/>
-              <w:left w:w="0" w:type="dxa"/>
-              <w:right w:w="0" w:type="dxa"/>
-            </w:tcMar>
-            <w:vAlign w:val="center"/>
-          </w:tcPr>
-          <w:p>
-            <w:pPr>
-              <w:jc w:val="center"/>
-              <w:spacing w:after="100" w:before="100" w:line="240"/>
-              <w:ind w:firstLine="0" w:left="100" w:right="100"/>
-            </w:pPr>
-            <w:r xmlns:w="http://schemas.openxmlformats.org/wordprocessingml/2006/main" xmlns:wp="http://schemas.openxmlformats.org/drawingml/2006/wordprocessingDrawing" xmlns:r="http://schemas.openxmlformats.org/officeDocument/2006/relationships" xmlns:w14="http://schemas.microsoft.com/office/word/2010/wordml">
-              <w:rPr>
-                <w:rFonts w:ascii="Helvetica" w:hAnsi="Helvetica" w:eastAsia="Helvetica" w:cs="Helvetica"/>
-                <w:sz w:val="22"/>
-                <w:szCs w:val="22"/>
-                <w:color w:val="000000"/>
-              </w:rPr>
-              <w:t xml:space="preserve">0.036</w:t>
+              <w:t xml:space="preserve">-2.16</w:t>
+            </w:r>
+            <w:r xmlns:w="http://schemas.openxmlformats.org/wordprocessingml/2006/main" xmlns:wp="http://schemas.openxmlformats.org/drawingml/2006/wordprocessingDrawing" xmlns:r="http://schemas.openxmlformats.org/officeDocument/2006/relationships" xmlns:w14="http://schemas.microsoft.com/office/word/2010/wordml">
+              <w:rPr>
+                <w:rFonts w:ascii="Helvetica" w:hAnsi="Helvetica" w:eastAsia="Helvetica" w:cs="Helvetica"/>
+                <w:vertAlign w:val="superscript"/>
+                <w:sz w:val="22"/>
+                <w:szCs w:val="22"/>
+                <w:color w:val="000000"/>
+              </w:rPr>
+              <w:t xml:space="preserve"/>
+            </w:r>
+          </w:p>
+        </w:tc>
+        <w:tc>
+          <w:tcPr>
+            <w:tcBorders/>
+            <w:shd w:val="clear" w:color="auto" w:fill="FFFFFF"/>
+            <w:tcMar>
+              <w:top w:w="0" w:type="dxa"/>
+              <w:bottom w:w="0" w:type="dxa"/>
+              <w:left w:w="0" w:type="dxa"/>
+              <w:right w:w="0" w:type="dxa"/>
+            </w:tcMar>
+            <w:vAlign w:val="center"/>
+          </w:tcPr>
+          <w:p>
+            <w:pPr>
+              <w:jc w:val="center"/>
+              <w:spacing w:after="100" w:before="100" w:line="240"/>
+              <w:ind w:firstLine="0" w:left="100" w:right="100"/>
+            </w:pPr>
+            <w:r xmlns:w="http://schemas.openxmlformats.org/wordprocessingml/2006/main" xmlns:wp="http://schemas.openxmlformats.org/drawingml/2006/wordprocessingDrawing" xmlns:r="http://schemas.openxmlformats.org/officeDocument/2006/relationships" xmlns:w14="http://schemas.microsoft.com/office/word/2010/wordml">
+              <w:rPr>
+                <w:rFonts w:ascii="Helvetica" w:hAnsi="Helvetica" w:eastAsia="Helvetica" w:cs="Helvetica"/>
+                <w:sz w:val="22"/>
+                <w:szCs w:val="22"/>
+                <w:color w:val="000000"/>
+              </w:rPr>
+              <w:t xml:space="preserve">-0.05, 0.00</w:t>
+            </w:r>
+            <w:r xmlns:w="http://schemas.openxmlformats.org/wordprocessingml/2006/main" xmlns:wp="http://schemas.openxmlformats.org/drawingml/2006/wordprocessingDrawing" xmlns:r="http://schemas.openxmlformats.org/officeDocument/2006/relationships" xmlns:w14="http://schemas.microsoft.com/office/word/2010/wordml">
+              <w:rPr>
+                <w:rFonts w:ascii="Helvetica" w:hAnsi="Helvetica" w:eastAsia="Helvetica" w:cs="Helvetica"/>
+                <w:vertAlign w:val="superscript"/>
+                <w:sz w:val="22"/>
+                <w:szCs w:val="22"/>
+                <w:color w:val="000000"/>
+              </w:rPr>
+              <w:t xml:space="preserve"/>
+            </w:r>
+          </w:p>
+        </w:tc>
+        <w:tc>
+          <w:tcPr>
+            <w:tcBorders/>
+            <w:shd w:val="clear" w:color="auto" w:fill="FFFFFF"/>
+            <w:tcMar>
+              <w:top w:w="0" w:type="dxa"/>
+              <w:bottom w:w="0" w:type="dxa"/>
+              <w:left w:w="0" w:type="dxa"/>
+              <w:right w:w="0" w:type="dxa"/>
+            </w:tcMar>
+            <w:vAlign w:val="center"/>
+          </w:tcPr>
+          <w:p>
+            <w:pPr>
+              <w:jc w:val="center"/>
+              <w:spacing w:after="100" w:before="100" w:line="240"/>
+              <w:ind w:firstLine="0" w:left="100" w:right="100"/>
+            </w:pPr>
+            <w:r xmlns:w="http://schemas.openxmlformats.org/wordprocessingml/2006/main" xmlns:wp="http://schemas.openxmlformats.org/drawingml/2006/wordprocessingDrawing" xmlns:r="http://schemas.openxmlformats.org/officeDocument/2006/relationships" xmlns:w14="http://schemas.microsoft.com/office/word/2010/wordml">
+              <w:rPr>
+                <w:rFonts w:ascii="Helvetica" w:hAnsi="Helvetica" w:eastAsia="Helvetica" w:cs="Helvetica"/>
+                <w:sz w:val="22"/>
+                <w:szCs w:val="22"/>
+                <w:color w:val="000000"/>
+              </w:rPr>
+              <w:t xml:space="preserve">0.031</w:t>
             </w:r>
             <w:r xmlns:w="http://schemas.openxmlformats.org/wordprocessingml/2006/main" xmlns:wp="http://schemas.openxmlformats.org/drawingml/2006/wordprocessingDrawing" xmlns:r="http://schemas.openxmlformats.org/officeDocument/2006/relationships" xmlns:w14="http://schemas.microsoft.com/office/word/2010/wordml">
               <w:rPr>
@@ -4684,7 +4684,7 @@
                 <w:szCs w:val="22"/>
                 <w:color w:val="000000"/>
               </w:rPr>
-              <w:t xml:space="preserve">2.08</w:t>
+              <w:t xml:space="preserve">2.05</w:t>
             </w:r>
             <w:r xmlns:w="http://schemas.openxmlformats.org/wordprocessingml/2006/main" xmlns:wp="http://schemas.openxmlformats.org/drawingml/2006/wordprocessingDrawing" xmlns:r="http://schemas.openxmlformats.org/officeDocument/2006/relationships" xmlns:w14="http://schemas.microsoft.com/office/word/2010/wordml">
               <w:rPr>
@@ -4762,7 +4762,7 @@
                 <w:szCs w:val="22"/>
                 <w:color w:val="000000"/>
               </w:rPr>
-              <w:t xml:space="preserve">0.038</w:t>
+              <w:t xml:space="preserve">0.041</w:t>
             </w:r>
             <w:r xmlns:w="http://schemas.openxmlformats.org/wordprocessingml/2006/main" xmlns:wp="http://schemas.openxmlformats.org/drawingml/2006/wordprocessingDrawing" xmlns:r="http://schemas.openxmlformats.org/officeDocument/2006/relationships" xmlns:w14="http://schemas.microsoft.com/office/word/2010/wordml">
               <w:rPr>
@@ -4846,85 +4846,85 @@
                 <w:szCs w:val="22"/>
                 <w:color w:val="000000"/>
               </w:rPr>
-              <w:t xml:space="preserve">0.04</w:t>
-            </w:r>
-            <w:r xmlns:w="http://schemas.openxmlformats.org/wordprocessingml/2006/main" xmlns:wp="http://schemas.openxmlformats.org/drawingml/2006/wordprocessingDrawing" xmlns:r="http://schemas.openxmlformats.org/officeDocument/2006/relationships" xmlns:w14="http://schemas.microsoft.com/office/word/2010/wordml">
-              <w:rPr>
-                <w:rFonts w:ascii="Helvetica" w:hAnsi="Helvetica" w:eastAsia="Helvetica" w:cs="Helvetica"/>
-                <w:vertAlign w:val="superscript"/>
-                <w:sz w:val="22"/>
-                <w:szCs w:val="22"/>
-                <w:color w:val="000000"/>
-              </w:rPr>
-              <w:t xml:space="preserve"/>
-            </w:r>
-          </w:p>
-        </w:tc>
-        <w:tc>
-          <w:tcPr>
-            <w:tcBorders/>
-            <w:shd w:val="clear" w:color="auto" w:fill="FFFFFF"/>
-            <w:tcMar>
-              <w:top w:w="0" w:type="dxa"/>
-              <w:bottom w:w="0" w:type="dxa"/>
-              <w:left w:w="0" w:type="dxa"/>
-              <w:right w:w="0" w:type="dxa"/>
-            </w:tcMar>
-            <w:vAlign w:val="center"/>
-          </w:tcPr>
-          <w:p>
-            <w:pPr>
-              <w:jc w:val="center"/>
-              <w:spacing w:after="100" w:before="100" w:line="240"/>
-              <w:ind w:firstLine="0" w:left="100" w:right="100"/>
-            </w:pPr>
-            <w:r xmlns:w="http://schemas.openxmlformats.org/wordprocessingml/2006/main" xmlns:wp="http://schemas.openxmlformats.org/drawingml/2006/wordprocessingDrawing" xmlns:r="http://schemas.openxmlformats.org/officeDocument/2006/relationships" xmlns:w14="http://schemas.microsoft.com/office/word/2010/wordml">
-              <w:rPr>
-                <w:rFonts w:ascii="Helvetica" w:hAnsi="Helvetica" w:eastAsia="Helvetica" w:cs="Helvetica"/>
-                <w:sz w:val="22"/>
-                <w:szCs w:val="22"/>
-                <w:color w:val="000000"/>
-              </w:rPr>
-              <w:t xml:space="preserve">1.39</w:t>
-            </w:r>
-            <w:r xmlns:w="http://schemas.openxmlformats.org/wordprocessingml/2006/main" xmlns:wp="http://schemas.openxmlformats.org/drawingml/2006/wordprocessingDrawing" xmlns:r="http://schemas.openxmlformats.org/officeDocument/2006/relationships" xmlns:w14="http://schemas.microsoft.com/office/word/2010/wordml">
-              <w:rPr>
-                <w:rFonts w:ascii="Helvetica" w:hAnsi="Helvetica" w:eastAsia="Helvetica" w:cs="Helvetica"/>
-                <w:vertAlign w:val="superscript"/>
-                <w:sz w:val="22"/>
-                <w:szCs w:val="22"/>
-                <w:color w:val="000000"/>
-              </w:rPr>
-              <w:t xml:space="preserve"/>
-            </w:r>
-          </w:p>
-        </w:tc>
-        <w:tc>
-          <w:tcPr>
-            <w:tcBorders/>
-            <w:shd w:val="clear" w:color="auto" w:fill="FFFFFF"/>
-            <w:tcMar>
-              <w:top w:w="0" w:type="dxa"/>
-              <w:bottom w:w="0" w:type="dxa"/>
-              <w:left w:w="0" w:type="dxa"/>
-              <w:right w:w="0" w:type="dxa"/>
-            </w:tcMar>
-            <w:vAlign w:val="center"/>
-          </w:tcPr>
-          <w:p>
-            <w:pPr>
-              <w:jc w:val="center"/>
-              <w:spacing w:after="100" w:before="100" w:line="240"/>
-              <w:ind w:firstLine="0" w:left="100" w:right="100"/>
-            </w:pPr>
-            <w:r xmlns:w="http://schemas.openxmlformats.org/wordprocessingml/2006/main" xmlns:wp="http://schemas.openxmlformats.org/drawingml/2006/wordprocessingDrawing" xmlns:r="http://schemas.openxmlformats.org/officeDocument/2006/relationships" xmlns:w14="http://schemas.microsoft.com/office/word/2010/wordml">
-              <w:rPr>
-                <w:rFonts w:ascii="Helvetica" w:hAnsi="Helvetica" w:eastAsia="Helvetica" w:cs="Helvetica"/>
-                <w:sz w:val="22"/>
-                <w:szCs w:val="22"/>
-                <w:color w:val="000000"/>
-              </w:rPr>
-              <w:t xml:space="preserve">-0.02, 0.10</w:t>
+              <w:t xml:space="preserve">-0.04</w:t>
+            </w:r>
+            <w:r xmlns:w="http://schemas.openxmlformats.org/wordprocessingml/2006/main" xmlns:wp="http://schemas.openxmlformats.org/drawingml/2006/wordprocessingDrawing" xmlns:r="http://schemas.openxmlformats.org/officeDocument/2006/relationships" xmlns:w14="http://schemas.microsoft.com/office/word/2010/wordml">
+              <w:rPr>
+                <w:rFonts w:ascii="Helvetica" w:hAnsi="Helvetica" w:eastAsia="Helvetica" w:cs="Helvetica"/>
+                <w:vertAlign w:val="superscript"/>
+                <w:sz w:val="22"/>
+                <w:szCs w:val="22"/>
+                <w:color w:val="000000"/>
+              </w:rPr>
+              <w:t xml:space="preserve"/>
+            </w:r>
+          </w:p>
+        </w:tc>
+        <w:tc>
+          <w:tcPr>
+            <w:tcBorders/>
+            <w:shd w:val="clear" w:color="auto" w:fill="FFFFFF"/>
+            <w:tcMar>
+              <w:top w:w="0" w:type="dxa"/>
+              <w:bottom w:w="0" w:type="dxa"/>
+              <w:left w:w="0" w:type="dxa"/>
+              <w:right w:w="0" w:type="dxa"/>
+            </w:tcMar>
+            <w:vAlign w:val="center"/>
+          </w:tcPr>
+          <w:p>
+            <w:pPr>
+              <w:jc w:val="center"/>
+              <w:spacing w:after="100" w:before="100" w:line="240"/>
+              <w:ind w:firstLine="0" w:left="100" w:right="100"/>
+            </w:pPr>
+            <w:r xmlns:w="http://schemas.openxmlformats.org/wordprocessingml/2006/main" xmlns:wp="http://schemas.openxmlformats.org/drawingml/2006/wordprocessingDrawing" xmlns:r="http://schemas.openxmlformats.org/officeDocument/2006/relationships" xmlns:w14="http://schemas.microsoft.com/office/word/2010/wordml">
+              <w:rPr>
+                <w:rFonts w:ascii="Helvetica" w:hAnsi="Helvetica" w:eastAsia="Helvetica" w:cs="Helvetica"/>
+                <w:sz w:val="22"/>
+                <w:szCs w:val="22"/>
+                <w:color w:val="000000"/>
+              </w:rPr>
+              <w:t xml:space="preserve">-1.33</w:t>
+            </w:r>
+            <w:r xmlns:w="http://schemas.openxmlformats.org/wordprocessingml/2006/main" xmlns:wp="http://schemas.openxmlformats.org/drawingml/2006/wordprocessingDrawing" xmlns:r="http://schemas.openxmlformats.org/officeDocument/2006/relationships" xmlns:w14="http://schemas.microsoft.com/office/word/2010/wordml">
+              <w:rPr>
+                <w:rFonts w:ascii="Helvetica" w:hAnsi="Helvetica" w:eastAsia="Helvetica" w:cs="Helvetica"/>
+                <w:vertAlign w:val="superscript"/>
+                <w:sz w:val="22"/>
+                <w:szCs w:val="22"/>
+                <w:color w:val="000000"/>
+              </w:rPr>
+              <w:t xml:space="preserve"/>
+            </w:r>
+          </w:p>
+        </w:tc>
+        <w:tc>
+          <w:tcPr>
+            <w:tcBorders/>
+            <w:shd w:val="clear" w:color="auto" w:fill="FFFFFF"/>
+            <w:tcMar>
+              <w:top w:w="0" w:type="dxa"/>
+              <w:bottom w:w="0" w:type="dxa"/>
+              <w:left w:w="0" w:type="dxa"/>
+              <w:right w:w="0" w:type="dxa"/>
+            </w:tcMar>
+            <w:vAlign w:val="center"/>
+          </w:tcPr>
+          <w:p>
+            <w:pPr>
+              <w:jc w:val="center"/>
+              <w:spacing w:after="100" w:before="100" w:line="240"/>
+              <w:ind w:firstLine="0" w:left="100" w:right="100"/>
+            </w:pPr>
+            <w:r xmlns:w="http://schemas.openxmlformats.org/wordprocessingml/2006/main" xmlns:wp="http://schemas.openxmlformats.org/drawingml/2006/wordprocessingDrawing" xmlns:r="http://schemas.openxmlformats.org/officeDocument/2006/relationships" xmlns:w14="http://schemas.microsoft.com/office/word/2010/wordml">
+              <w:rPr>
+                <w:rFonts w:ascii="Helvetica" w:hAnsi="Helvetica" w:eastAsia="Helvetica" w:cs="Helvetica"/>
+                <w:sz w:val="22"/>
+                <w:szCs w:val="22"/>
+                <w:color w:val="000000"/>
+              </w:rPr>
+              <w:t xml:space="preserve">-0.10, 0.02</w:t>
             </w:r>
             <w:r xmlns:w="http://schemas.openxmlformats.org/wordprocessingml/2006/main" xmlns:wp="http://schemas.openxmlformats.org/drawingml/2006/wordprocessingDrawing" xmlns:r="http://schemas.openxmlformats.org/officeDocument/2006/relationships" xmlns:w14="http://schemas.microsoft.com/office/word/2010/wordml">
               <w:rPr>
@@ -4981,7 +4981,7 @@
       <w:tr>
         <w:trPr>
           <w:cantSplit/>
-          <w:trHeight w:val="598" w:hRule="auto"/>
+          <w:trHeight w:val="597" w:hRule="auto"/>
         </w:trPr>
         <w:tc>
           <w:tcPr>
@@ -5047,124 +5047,124 @@
                 <w:szCs w:val="22"/>
                 <w:color w:val="000000"/>
               </w:rPr>
-              <w:t xml:space="preserve">-0.08</w:t>
-            </w:r>
-            <w:r xmlns:w="http://schemas.openxmlformats.org/wordprocessingml/2006/main" xmlns:wp="http://schemas.openxmlformats.org/drawingml/2006/wordprocessingDrawing" xmlns:r="http://schemas.openxmlformats.org/officeDocument/2006/relationships" xmlns:w14="http://schemas.microsoft.com/office/word/2010/wordml">
-              <w:rPr>
-                <w:rFonts w:ascii="Helvetica" w:hAnsi="Helvetica" w:eastAsia="Helvetica" w:cs="Helvetica"/>
-                <w:vertAlign w:val="superscript"/>
-                <w:sz w:val="22"/>
-                <w:szCs w:val="22"/>
-                <w:color w:val="000000"/>
-              </w:rPr>
-              <w:t xml:space="preserve"/>
-            </w:r>
-          </w:p>
-        </w:tc>
-        <w:tc>
-          <w:tcPr>
-            <w:tcBorders/>
-            <w:shd w:val="clear" w:color="auto" w:fill="FFFFFF"/>
-            <w:tcMar>
-              <w:top w:w="0" w:type="dxa"/>
-              <w:bottom w:w="0" w:type="dxa"/>
-              <w:left w:w="0" w:type="dxa"/>
-              <w:right w:w="0" w:type="dxa"/>
-            </w:tcMar>
-            <w:vAlign w:val="center"/>
-          </w:tcPr>
-          <w:p>
-            <w:pPr>
-              <w:jc w:val="center"/>
-              <w:spacing w:after="100" w:before="100" w:line="240"/>
-              <w:ind w:firstLine="0" w:left="100" w:right="100"/>
-            </w:pPr>
-            <w:r xmlns:w="http://schemas.openxmlformats.org/wordprocessingml/2006/main" xmlns:wp="http://schemas.openxmlformats.org/drawingml/2006/wordprocessingDrawing" xmlns:r="http://schemas.openxmlformats.org/officeDocument/2006/relationships" xmlns:w14="http://schemas.microsoft.com/office/word/2010/wordml">
-              <w:rPr>
-                <w:rFonts w:ascii="Helvetica" w:hAnsi="Helvetica" w:eastAsia="Helvetica" w:cs="Helvetica"/>
-                <w:sz w:val="22"/>
-                <w:szCs w:val="22"/>
-                <w:color w:val="000000"/>
-              </w:rPr>
-              <w:t xml:space="preserve">-3.93</w:t>
-            </w:r>
-            <w:r xmlns:w="http://schemas.openxmlformats.org/wordprocessingml/2006/main" xmlns:wp="http://schemas.openxmlformats.org/drawingml/2006/wordprocessingDrawing" xmlns:r="http://schemas.openxmlformats.org/officeDocument/2006/relationships" xmlns:w14="http://schemas.microsoft.com/office/word/2010/wordml">
-              <w:rPr>
-                <w:rFonts w:ascii="Helvetica" w:hAnsi="Helvetica" w:eastAsia="Helvetica" w:cs="Helvetica"/>
-                <w:vertAlign w:val="superscript"/>
-                <w:sz w:val="22"/>
-                <w:szCs w:val="22"/>
-                <w:color w:val="000000"/>
-              </w:rPr>
-              <w:t xml:space="preserve"/>
-            </w:r>
-          </w:p>
-        </w:tc>
-        <w:tc>
-          <w:tcPr>
-            <w:tcBorders/>
-            <w:shd w:val="clear" w:color="auto" w:fill="FFFFFF"/>
-            <w:tcMar>
-              <w:top w:w="0" w:type="dxa"/>
-              <w:bottom w:w="0" w:type="dxa"/>
-              <w:left w:w="0" w:type="dxa"/>
-              <w:right w:w="0" w:type="dxa"/>
-            </w:tcMar>
-            <w:vAlign w:val="center"/>
-          </w:tcPr>
-          <w:p>
-            <w:pPr>
-              <w:jc w:val="center"/>
-              <w:spacing w:after="100" w:before="100" w:line="240"/>
-              <w:ind w:firstLine="0" w:left="100" w:right="100"/>
-            </w:pPr>
-            <w:r xmlns:w="http://schemas.openxmlformats.org/wordprocessingml/2006/main" xmlns:wp="http://schemas.openxmlformats.org/drawingml/2006/wordprocessingDrawing" xmlns:r="http://schemas.openxmlformats.org/officeDocument/2006/relationships" xmlns:w14="http://schemas.microsoft.com/office/word/2010/wordml">
-              <w:rPr>
-                <w:rFonts w:ascii="Helvetica" w:hAnsi="Helvetica" w:eastAsia="Helvetica" w:cs="Helvetica"/>
-                <w:sz w:val="22"/>
-                <w:szCs w:val="22"/>
-                <w:color w:val="000000"/>
-              </w:rPr>
-              <w:t xml:space="preserve">-0.12, -0.04</w:t>
-            </w:r>
-            <w:r xmlns:w="http://schemas.openxmlformats.org/wordprocessingml/2006/main" xmlns:wp="http://schemas.openxmlformats.org/drawingml/2006/wordprocessingDrawing" xmlns:r="http://schemas.openxmlformats.org/officeDocument/2006/relationships" xmlns:w14="http://schemas.microsoft.com/office/word/2010/wordml">
-              <w:rPr>
-                <w:rFonts w:ascii="Helvetica" w:hAnsi="Helvetica" w:eastAsia="Helvetica" w:cs="Helvetica"/>
-                <w:vertAlign w:val="superscript"/>
-                <w:sz w:val="22"/>
-                <w:szCs w:val="22"/>
-                <w:color w:val="000000"/>
-              </w:rPr>
-              <w:t xml:space="preserve"/>
-            </w:r>
-          </w:p>
-        </w:tc>
-        <w:tc>
-          <w:tcPr>
-            <w:tcBorders/>
-            <w:shd w:val="clear" w:color="auto" w:fill="FFFFFF"/>
-            <w:tcMar>
-              <w:top w:w="0" w:type="dxa"/>
-              <w:bottom w:w="0" w:type="dxa"/>
-              <w:left w:w="0" w:type="dxa"/>
-              <w:right w:w="0" w:type="dxa"/>
-            </w:tcMar>
-            <w:vAlign w:val="center"/>
-          </w:tcPr>
-          <w:p>
-            <w:pPr>
-              <w:jc w:val="center"/>
-              <w:spacing w:after="100" w:before="100" w:line="240"/>
-              <w:ind w:firstLine="0" w:left="100" w:right="100"/>
-            </w:pPr>
-            <w:r xmlns:w="http://schemas.openxmlformats.org/wordprocessingml/2006/main" xmlns:wp="http://schemas.openxmlformats.org/drawingml/2006/wordprocessingDrawing" xmlns:r="http://schemas.openxmlformats.org/officeDocument/2006/relationships" xmlns:w14="http://schemas.microsoft.com/office/word/2010/wordml">
-              <w:rPr>
-                <w:rFonts w:ascii="Helvetica" w:hAnsi="Helvetica" w:eastAsia="Helvetica" w:cs="Helvetica"/>
-                <w:sz w:val="22"/>
-                <w:szCs w:val="22"/>
-                <w:color w:val="000000"/>
-              </w:rPr>
-              <w:t xml:space="preserve">&lt;0.001</w:t>
+              <w:t xml:space="preserve">-0.09</w:t>
+            </w:r>
+            <w:r xmlns:w="http://schemas.openxmlformats.org/wordprocessingml/2006/main" xmlns:wp="http://schemas.openxmlformats.org/drawingml/2006/wordprocessingDrawing" xmlns:r="http://schemas.openxmlformats.org/officeDocument/2006/relationships" xmlns:w14="http://schemas.microsoft.com/office/word/2010/wordml">
+              <w:rPr>
+                <w:rFonts w:ascii="Helvetica" w:hAnsi="Helvetica" w:eastAsia="Helvetica" w:cs="Helvetica"/>
+                <w:vertAlign w:val="superscript"/>
+                <w:sz w:val="22"/>
+                <w:szCs w:val="22"/>
+                <w:color w:val="000000"/>
+              </w:rPr>
+              <w:t xml:space="preserve"/>
+            </w:r>
+          </w:p>
+        </w:tc>
+        <w:tc>
+          <w:tcPr>
+            <w:tcBorders/>
+            <w:shd w:val="clear" w:color="auto" w:fill="FFFFFF"/>
+            <w:tcMar>
+              <w:top w:w="0" w:type="dxa"/>
+              <w:bottom w:w="0" w:type="dxa"/>
+              <w:left w:w="0" w:type="dxa"/>
+              <w:right w:w="0" w:type="dxa"/>
+            </w:tcMar>
+            <w:vAlign w:val="center"/>
+          </w:tcPr>
+          <w:p>
+            <w:pPr>
+              <w:jc w:val="center"/>
+              <w:spacing w:after="100" w:before="100" w:line="240"/>
+              <w:ind w:firstLine="0" w:left="100" w:right="100"/>
+            </w:pPr>
+            <w:r xmlns:w="http://schemas.openxmlformats.org/wordprocessingml/2006/main" xmlns:wp="http://schemas.openxmlformats.org/drawingml/2006/wordprocessingDrawing" xmlns:r="http://schemas.openxmlformats.org/officeDocument/2006/relationships" xmlns:w14="http://schemas.microsoft.com/office/word/2010/wordml">
+              <w:rPr>
+                <w:rFonts w:ascii="Helvetica" w:hAnsi="Helvetica" w:eastAsia="Helvetica" w:cs="Helvetica"/>
+                <w:sz w:val="22"/>
+                <w:szCs w:val="22"/>
+                <w:color w:val="000000"/>
+              </w:rPr>
+              <w:t xml:space="preserve">-3.12</w:t>
+            </w:r>
+            <w:r xmlns:w="http://schemas.openxmlformats.org/wordprocessingml/2006/main" xmlns:wp="http://schemas.openxmlformats.org/drawingml/2006/wordprocessingDrawing" xmlns:r="http://schemas.openxmlformats.org/officeDocument/2006/relationships" xmlns:w14="http://schemas.microsoft.com/office/word/2010/wordml">
+              <w:rPr>
+                <w:rFonts w:ascii="Helvetica" w:hAnsi="Helvetica" w:eastAsia="Helvetica" w:cs="Helvetica"/>
+                <w:vertAlign w:val="superscript"/>
+                <w:sz w:val="22"/>
+                <w:szCs w:val="22"/>
+                <w:color w:val="000000"/>
+              </w:rPr>
+              <w:t xml:space="preserve"/>
+            </w:r>
+          </w:p>
+        </w:tc>
+        <w:tc>
+          <w:tcPr>
+            <w:tcBorders/>
+            <w:shd w:val="clear" w:color="auto" w:fill="FFFFFF"/>
+            <w:tcMar>
+              <w:top w:w="0" w:type="dxa"/>
+              <w:bottom w:w="0" w:type="dxa"/>
+              <w:left w:w="0" w:type="dxa"/>
+              <w:right w:w="0" w:type="dxa"/>
+            </w:tcMar>
+            <w:vAlign w:val="center"/>
+          </w:tcPr>
+          <w:p>
+            <w:pPr>
+              <w:jc w:val="center"/>
+              <w:spacing w:after="100" w:before="100" w:line="240"/>
+              <w:ind w:firstLine="0" w:left="100" w:right="100"/>
+            </w:pPr>
+            <w:r xmlns:w="http://schemas.openxmlformats.org/wordprocessingml/2006/main" xmlns:wp="http://schemas.openxmlformats.org/drawingml/2006/wordprocessingDrawing" xmlns:r="http://schemas.openxmlformats.org/officeDocument/2006/relationships" xmlns:w14="http://schemas.microsoft.com/office/word/2010/wordml">
+              <w:rPr>
+                <w:rFonts w:ascii="Helvetica" w:hAnsi="Helvetica" w:eastAsia="Helvetica" w:cs="Helvetica"/>
+                <w:sz w:val="22"/>
+                <w:szCs w:val="22"/>
+                <w:color w:val="000000"/>
+              </w:rPr>
+              <w:t xml:space="preserve">-0.15, -0.03</w:t>
+            </w:r>
+            <w:r xmlns:w="http://schemas.openxmlformats.org/wordprocessingml/2006/main" xmlns:wp="http://schemas.openxmlformats.org/drawingml/2006/wordprocessingDrawing" xmlns:r="http://schemas.openxmlformats.org/officeDocument/2006/relationships" xmlns:w14="http://schemas.microsoft.com/office/word/2010/wordml">
+              <w:rPr>
+                <w:rFonts w:ascii="Helvetica" w:hAnsi="Helvetica" w:eastAsia="Helvetica" w:cs="Helvetica"/>
+                <w:vertAlign w:val="superscript"/>
+                <w:sz w:val="22"/>
+                <w:szCs w:val="22"/>
+                <w:color w:val="000000"/>
+              </w:rPr>
+              <w:t xml:space="preserve"/>
+            </w:r>
+          </w:p>
+        </w:tc>
+        <w:tc>
+          <w:tcPr>
+            <w:tcBorders/>
+            <w:shd w:val="clear" w:color="auto" w:fill="FFFFFF"/>
+            <w:tcMar>
+              <w:top w:w="0" w:type="dxa"/>
+              <w:bottom w:w="0" w:type="dxa"/>
+              <w:left w:w="0" w:type="dxa"/>
+              <w:right w:w="0" w:type="dxa"/>
+            </w:tcMar>
+            <w:vAlign w:val="center"/>
+          </w:tcPr>
+          <w:p>
+            <w:pPr>
+              <w:jc w:val="center"/>
+              <w:spacing w:after="100" w:before="100" w:line="240"/>
+              <w:ind w:firstLine="0" w:left="100" w:right="100"/>
+            </w:pPr>
+            <w:r xmlns:w="http://schemas.openxmlformats.org/wordprocessingml/2006/main" xmlns:wp="http://schemas.openxmlformats.org/drawingml/2006/wordprocessingDrawing" xmlns:r="http://schemas.openxmlformats.org/officeDocument/2006/relationships" xmlns:w14="http://schemas.microsoft.com/office/word/2010/wordml">
+              <w:rPr>
+                <w:rFonts w:ascii="Helvetica" w:hAnsi="Helvetica" w:eastAsia="Helvetica" w:cs="Helvetica"/>
+                <w:sz w:val="22"/>
+                <w:szCs w:val="22"/>
+                <w:color w:val="000000"/>
+              </w:rPr>
+              <w:t xml:space="preserve">0.002</w:t>
             </w:r>
             <w:r xmlns:w="http://schemas.openxmlformats.org/wordprocessingml/2006/main" xmlns:wp="http://schemas.openxmlformats.org/drawingml/2006/wordprocessingDrawing" xmlns:r="http://schemas.openxmlformats.org/officeDocument/2006/relationships" xmlns:w14="http://schemas.microsoft.com/office/word/2010/wordml">
               <w:rPr>
@@ -5182,7 +5182,7 @@
       <w:tr>
         <w:trPr>
           <w:cantSplit/>
-          <w:trHeight w:val="598" w:hRule="auto"/>
+          <w:trHeight w:val="597" w:hRule="auto"/>
         </w:trPr>
         <w:tc>
           <w:tcPr>
@@ -5252,7 +5252,7 @@
                 <w:szCs w:val="22"/>
                 <w:color w:val="000000"/>
               </w:rPr>
-              <w:t xml:space="preserve">-0.07</w:t>
+              <w:t xml:space="preserve">0.07</w:t>
             </w:r>
             <w:r xmlns:w="http://schemas.openxmlformats.org/wordprocessingml/2006/main" xmlns:wp="http://schemas.openxmlformats.org/drawingml/2006/wordprocessingDrawing" xmlns:r="http://schemas.openxmlformats.org/officeDocument/2006/relationships" xmlns:w14="http://schemas.microsoft.com/office/word/2010/wordml">
               <w:rPr>
@@ -5293,7 +5293,7 @@
                 <w:szCs w:val="22"/>
                 <w:color w:val="000000"/>
               </w:rPr>
-              <w:t xml:space="preserve">-2.17</w:t>
+              <w:t xml:space="preserve">2.23</w:t>
             </w:r>
             <w:r xmlns:w="http://schemas.openxmlformats.org/wordprocessingml/2006/main" xmlns:wp="http://schemas.openxmlformats.org/drawingml/2006/wordprocessingDrawing" xmlns:r="http://schemas.openxmlformats.org/officeDocument/2006/relationships" xmlns:w14="http://schemas.microsoft.com/office/word/2010/wordml">
               <w:rPr>
@@ -5334,7 +5334,7 @@
                 <w:szCs w:val="22"/>
                 <w:color w:val="000000"/>
               </w:rPr>
-              <w:t xml:space="preserve">-0.12, -0.01</w:t>
+              <w:t xml:space="preserve">0.01, 0.13</w:t>
             </w:r>
             <w:r xmlns:w="http://schemas.openxmlformats.org/wordprocessingml/2006/main" xmlns:wp="http://schemas.openxmlformats.org/drawingml/2006/wordprocessingDrawing" xmlns:r="http://schemas.openxmlformats.org/officeDocument/2006/relationships" xmlns:w14="http://schemas.microsoft.com/office/word/2010/wordml">
               <w:rPr>
@@ -5375,7 +5375,7 @@
                 <w:szCs w:val="22"/>
                 <w:color w:val="000000"/>
               </w:rPr>
-              <w:t xml:space="preserve">0.030</w:t>
+              <w:t xml:space="preserve">0.026</w:t>
             </w:r>
             <w:r xmlns:w="http://schemas.openxmlformats.org/wordprocessingml/2006/main" xmlns:wp="http://schemas.openxmlformats.org/drawingml/2006/wordprocessingDrawing" xmlns:r="http://schemas.openxmlformats.org/officeDocument/2006/relationships" xmlns:w14="http://schemas.microsoft.com/office/word/2010/wordml">
               <w:rPr>
@@ -5477,7 +5477,7 @@
                 <w:szCs w:val="22"/>
                 <w:color w:val="000000"/>
               </w:rPr>
-              <w:t xml:space="preserve">R² = 0.462; Adjusted R² = 0.460; Sigma = 0.672; Statistic = 292; p-value = &lt;0.001; df = 6; Log-likelihood = -2,092; AIC = 4,200; BIC = 4,245; Deviance = 924; Residual df = 2,043; No. Obs. = 2,050</w:t>
+              <w:t xml:space="preserve">R² = 0.460; Adjusted R² = 0.459; Sigma = 0.673; Statistic = 290; p-value = &lt;0.001; df = 6; Log-likelihood = -2,095; AIC = 4,205; BIC = 4,250; Deviance = 926; Residual df = 2,043; No. Obs. = 2,050</w:t>
             </w:r>
           </w:p>
         </w:tc>
@@ -5992,7 +5992,7 @@
                 <w:szCs w:val="22"/>
                 <w:color w:val="000000"/>
               </w:rPr>
-              <w:t xml:space="preserve">-1.03</w:t>
+              <w:t xml:space="preserve">-1.06</w:t>
             </w:r>
             <w:r xmlns:w="http://schemas.openxmlformats.org/wordprocessingml/2006/main" xmlns:wp="http://schemas.openxmlformats.org/drawingml/2006/wordprocessingDrawing" xmlns:r="http://schemas.openxmlformats.org/officeDocument/2006/relationships" xmlns:w14="http://schemas.microsoft.com/office/word/2010/wordml">
               <w:rPr>
@@ -6193,7 +6193,7 @@
                 <w:szCs w:val="22"/>
                 <w:color w:val="000000"/>
               </w:rPr>
-              <w:t xml:space="preserve">0.391</w:t>
+              <w:t xml:space="preserve">0.432</w:t>
             </w:r>
             <w:r xmlns:w="http://schemas.openxmlformats.org/wordprocessingml/2006/main" xmlns:wp="http://schemas.openxmlformats.org/drawingml/2006/wordprocessingDrawing" xmlns:r="http://schemas.openxmlformats.org/officeDocument/2006/relationships" xmlns:w14="http://schemas.microsoft.com/office/word/2010/wordml">
               <w:rPr>
@@ -6394,7 +6394,7 @@
                 <w:szCs w:val="22"/>
                 <w:color w:val="000000"/>
               </w:rPr>
-              <w:t xml:space="preserve">-0.209</w:t>
+              <w:t xml:space="preserve">-0.179</w:t>
             </w:r>
             <w:r xmlns:w="http://schemas.openxmlformats.org/wordprocessingml/2006/main" xmlns:wp="http://schemas.openxmlformats.org/drawingml/2006/wordprocessingDrawing" xmlns:r="http://schemas.openxmlformats.org/officeDocument/2006/relationships" xmlns:w14="http://schemas.microsoft.com/office/word/2010/wordml">
               <w:rPr>
@@ -6472,7 +6472,7 @@
                 <w:szCs w:val="22"/>
                 <w:color w:val="000000"/>
               </w:rPr>
-              <w:t xml:space="preserve">0.8</w:t>
+              <w:t xml:space="preserve">0.9</w:t>
             </w:r>
             <w:r xmlns:w="http://schemas.openxmlformats.org/wordprocessingml/2006/main" xmlns:wp="http://schemas.openxmlformats.org/drawingml/2006/wordprocessingDrawing" xmlns:r="http://schemas.openxmlformats.org/officeDocument/2006/relationships" xmlns:w14="http://schemas.microsoft.com/office/word/2010/wordml">
               <w:rPr>
@@ -6595,7 +6595,7 @@
                 <w:szCs w:val="22"/>
                 <w:color w:val="000000"/>
               </w:rPr>
-              <w:t xml:space="preserve">0.065</w:t>
+              <w:t xml:space="preserve">0.055</w:t>
             </w:r>
             <w:r xmlns:w="http://schemas.openxmlformats.org/wordprocessingml/2006/main" xmlns:wp="http://schemas.openxmlformats.org/drawingml/2006/wordprocessingDrawing" xmlns:r="http://schemas.openxmlformats.org/officeDocument/2006/relationships" xmlns:w14="http://schemas.microsoft.com/office/word/2010/wordml">
               <w:rPr>
@@ -6796,7 +6796,7 @@
                 <w:szCs w:val="22"/>
                 <w:color w:val="000000"/>
               </w:rPr>
-              <w:t xml:space="preserve">0.126</w:t>
+              <w:t xml:space="preserve">0.100</w:t>
             </w:r>
             <w:r xmlns:w="http://schemas.openxmlformats.org/wordprocessingml/2006/main" xmlns:wp="http://schemas.openxmlformats.org/drawingml/2006/wordprocessingDrawing" xmlns:r="http://schemas.openxmlformats.org/officeDocument/2006/relationships" xmlns:w14="http://schemas.microsoft.com/office/word/2010/wordml">
               <w:rPr>
@@ -6874,7 +6874,7 @@
                 <w:szCs w:val="22"/>
                 <w:color w:val="000000"/>
               </w:rPr>
-              <w:t xml:space="preserve">0.9</w:t>
+              <w:t xml:space="preserve">&gt;0.9</w:t>
             </w:r>
             <w:r xmlns:w="http://schemas.openxmlformats.org/wordprocessingml/2006/main" xmlns:wp="http://schemas.openxmlformats.org/drawingml/2006/wordprocessingDrawing" xmlns:r="http://schemas.openxmlformats.org/officeDocument/2006/relationships" xmlns:w14="http://schemas.microsoft.com/office/word/2010/wordml">
               <w:rPr>
@@ -6997,7 +6997,7 @@
                 <w:szCs w:val="22"/>
                 <w:color w:val="000000"/>
               </w:rPr>
-              <w:t xml:space="preserve">0.531</w:t>
+              <w:t xml:space="preserve">0.648</w:t>
             </w:r>
             <w:r xmlns:w="http://schemas.openxmlformats.org/wordprocessingml/2006/main" xmlns:wp="http://schemas.openxmlformats.org/drawingml/2006/wordprocessingDrawing" xmlns:r="http://schemas.openxmlformats.org/officeDocument/2006/relationships" xmlns:w14="http://schemas.microsoft.com/office/word/2010/wordml">
               <w:rPr>
@@ -7075,7 +7075,7 @@
                 <w:szCs w:val="22"/>
                 <w:color w:val="000000"/>
               </w:rPr>
-              <w:t xml:space="preserve">0.6</w:t>
+              <w:t xml:space="preserve">0.5</w:t>
             </w:r>
             <w:r xmlns:w="http://schemas.openxmlformats.org/wordprocessingml/2006/main" xmlns:wp="http://schemas.openxmlformats.org/drawingml/2006/wordprocessingDrawing" xmlns:r="http://schemas.openxmlformats.org/officeDocument/2006/relationships" xmlns:w14="http://schemas.microsoft.com/office/word/2010/wordml">
               <w:rPr>
@@ -7159,325 +7159,124 @@
                 <w:szCs w:val="22"/>
                 <w:color w:val="000000"/>
               </w:rPr>
-              <w:t xml:space="preserve">0.10</w:t>
-            </w:r>
-            <w:r xmlns:w="http://schemas.openxmlformats.org/wordprocessingml/2006/main" xmlns:wp="http://schemas.openxmlformats.org/drawingml/2006/wordprocessingDrawing" xmlns:r="http://schemas.openxmlformats.org/officeDocument/2006/relationships" xmlns:w14="http://schemas.microsoft.com/office/word/2010/wordml">
-              <w:rPr>
-                <w:rFonts w:ascii="Helvetica" w:hAnsi="Helvetica" w:eastAsia="Helvetica" w:cs="Helvetica"/>
-                <w:vertAlign w:val="superscript"/>
-                <w:sz w:val="22"/>
-                <w:szCs w:val="22"/>
-                <w:color w:val="000000"/>
-              </w:rPr>
-              <w:t xml:space="preserve"/>
-            </w:r>
-          </w:p>
-        </w:tc>
-        <w:tc>
-          <w:tcPr>
-            <w:tcBorders/>
-            <w:shd w:val="clear" w:color="auto" w:fill="FFFFFF"/>
-            <w:tcMar>
-              <w:top w:w="0" w:type="dxa"/>
-              <w:bottom w:w="0" w:type="dxa"/>
-              <w:left w:w="0" w:type="dxa"/>
-              <w:right w:w="0" w:type="dxa"/>
-            </w:tcMar>
-            <w:vAlign w:val="center"/>
-          </w:tcPr>
-          <w:p>
-            <w:pPr>
-              <w:jc w:val="center"/>
-              <w:spacing w:after="100" w:before="100" w:line="240"/>
-              <w:ind w:firstLine="0" w:left="100" w:right="100"/>
-            </w:pPr>
-            <w:r xmlns:w="http://schemas.openxmlformats.org/wordprocessingml/2006/main" xmlns:wp="http://schemas.openxmlformats.org/drawingml/2006/wordprocessingDrawing" xmlns:r="http://schemas.openxmlformats.org/officeDocument/2006/relationships" xmlns:w14="http://schemas.microsoft.com/office/word/2010/wordml">
-              <w:rPr>
-                <w:rFonts w:ascii="Helvetica" w:hAnsi="Helvetica" w:eastAsia="Helvetica" w:cs="Helvetica"/>
-                <w:sz w:val="22"/>
-                <w:szCs w:val="22"/>
-                <w:color w:val="000000"/>
-              </w:rPr>
-              <w:t xml:space="preserve">2.08</w:t>
-            </w:r>
-            <w:r xmlns:w="http://schemas.openxmlformats.org/wordprocessingml/2006/main" xmlns:wp="http://schemas.openxmlformats.org/drawingml/2006/wordprocessingDrawing" xmlns:r="http://schemas.openxmlformats.org/officeDocument/2006/relationships" xmlns:w14="http://schemas.microsoft.com/office/word/2010/wordml">
-              <w:rPr>
-                <w:rFonts w:ascii="Helvetica" w:hAnsi="Helvetica" w:eastAsia="Helvetica" w:cs="Helvetica"/>
-                <w:vertAlign w:val="superscript"/>
-                <w:sz w:val="22"/>
-                <w:szCs w:val="22"/>
-                <w:color w:val="000000"/>
-              </w:rPr>
-              <w:t xml:space="preserve"/>
-            </w:r>
-          </w:p>
-        </w:tc>
-        <w:tc>
-          <w:tcPr>
-            <w:tcBorders/>
-            <w:shd w:val="clear" w:color="auto" w:fill="FFFFFF"/>
-            <w:tcMar>
-              <w:top w:w="0" w:type="dxa"/>
-              <w:bottom w:w="0" w:type="dxa"/>
-              <w:left w:w="0" w:type="dxa"/>
-              <w:right w:w="0" w:type="dxa"/>
-            </w:tcMar>
-            <w:vAlign w:val="center"/>
-          </w:tcPr>
-          <w:p>
-            <w:pPr>
-              <w:jc w:val="center"/>
-              <w:spacing w:after="100" w:before="100" w:line="240"/>
-              <w:ind w:firstLine="0" w:left="100" w:right="100"/>
-            </w:pPr>
-            <w:r xmlns:w="http://schemas.openxmlformats.org/wordprocessingml/2006/main" xmlns:wp="http://schemas.openxmlformats.org/drawingml/2006/wordprocessingDrawing" xmlns:r="http://schemas.openxmlformats.org/officeDocument/2006/relationships" xmlns:w14="http://schemas.microsoft.com/office/word/2010/wordml">
-              <w:rPr>
-                <w:rFonts w:ascii="Helvetica" w:hAnsi="Helvetica" w:eastAsia="Helvetica" w:cs="Helvetica"/>
-                <w:sz w:val="22"/>
-                <w:szCs w:val="22"/>
-                <w:color w:val="000000"/>
-              </w:rPr>
-              <w:t xml:space="preserve">0.01, 0.20</w:t>
-            </w:r>
-            <w:r xmlns:w="http://schemas.openxmlformats.org/wordprocessingml/2006/main" xmlns:wp="http://schemas.openxmlformats.org/drawingml/2006/wordprocessingDrawing" xmlns:r="http://schemas.openxmlformats.org/officeDocument/2006/relationships" xmlns:w14="http://schemas.microsoft.com/office/word/2010/wordml">
-              <w:rPr>
-                <w:rFonts w:ascii="Helvetica" w:hAnsi="Helvetica" w:eastAsia="Helvetica" w:cs="Helvetica"/>
-                <w:vertAlign w:val="superscript"/>
-                <w:sz w:val="22"/>
-                <w:szCs w:val="22"/>
-                <w:color w:val="000000"/>
-              </w:rPr>
-              <w:t xml:space="preserve"/>
-            </w:r>
-          </w:p>
-        </w:tc>
-        <w:tc>
-          <w:tcPr>
-            <w:tcBorders/>
-            <w:shd w:val="clear" w:color="auto" w:fill="FFFFFF"/>
-            <w:tcMar>
-              <w:top w:w="0" w:type="dxa"/>
-              <w:bottom w:w="0" w:type="dxa"/>
-              <w:left w:w="0" w:type="dxa"/>
-              <w:right w:w="0" w:type="dxa"/>
-            </w:tcMar>
-            <w:vAlign w:val="center"/>
-          </w:tcPr>
-          <w:p>
-            <w:pPr>
-              <w:jc w:val="center"/>
-              <w:spacing w:after="100" w:before="100" w:line="240"/>
-              <w:ind w:firstLine="0" w:left="100" w:right="100"/>
-            </w:pPr>
-            <w:r xmlns:w="http://schemas.openxmlformats.org/wordprocessingml/2006/main" xmlns:wp="http://schemas.openxmlformats.org/drawingml/2006/wordprocessingDrawing" xmlns:r="http://schemas.openxmlformats.org/officeDocument/2006/relationships" xmlns:w14="http://schemas.microsoft.com/office/word/2010/wordml">
-              <w:rPr>
-                <w:rFonts w:ascii="Helvetica" w:hAnsi="Helvetica" w:eastAsia="Helvetica" w:cs="Helvetica"/>
-                <w:sz w:val="22"/>
-                <w:szCs w:val="22"/>
-                <w:color w:val="000000"/>
-              </w:rPr>
-              <w:t xml:space="preserve">0.038</w:t>
-            </w:r>
-            <w:r xmlns:w="http://schemas.openxmlformats.org/wordprocessingml/2006/main" xmlns:wp="http://schemas.openxmlformats.org/drawingml/2006/wordprocessingDrawing" xmlns:r="http://schemas.openxmlformats.org/officeDocument/2006/relationships" xmlns:w14="http://schemas.microsoft.com/office/word/2010/wordml">
-              <w:rPr>
-                <w:rFonts w:ascii="Helvetica" w:hAnsi="Helvetica" w:eastAsia="Helvetica" w:cs="Helvetica"/>
-                <w:vertAlign w:val="superscript"/>
-                <w:sz w:val="22"/>
-                <w:szCs w:val="22"/>
-                <w:color w:val="000000"/>
-              </w:rPr>
-              <w:t xml:space="preserve"/>
-            </w:r>
-          </w:p>
-        </w:tc>
-      </w:tr>
-      <w:tr>
-        <w:trPr>
-          <w:cantSplit/>
-          <w:trHeight w:val="597" w:hRule="auto"/>
-        </w:trPr>
-        <w:tc>
-          <w:tcPr>
-            <w:tcBorders/>
-            <w:shd w:val="clear" w:color="auto" w:fill="FFFFFF"/>
-            <w:tcMar>
-              <w:top w:w="0" w:type="dxa"/>
-              <w:bottom w:w="0" w:type="dxa"/>
-              <w:left w:w="0" w:type="dxa"/>
-              <w:right w:w="0" w:type="dxa"/>
-            </w:tcMar>
-            <w:vAlign w:val="top"/>
-          </w:tcPr>
-          <w:p>
-            <w:pPr>
-              <w:jc w:val="left"/>
-              <w:spacing w:after="100" w:before="100" w:line="240"/>
-              <w:ind w:firstLine="0" w:left="100" w:right="100"/>
-            </w:pPr>
-            <w:r xmlns:w="http://schemas.openxmlformats.org/wordprocessingml/2006/main" xmlns:wp="http://schemas.openxmlformats.org/drawingml/2006/wordprocessingDrawing" xmlns:r="http://schemas.openxmlformats.org/officeDocument/2006/relationships" xmlns:w14="http://schemas.microsoft.com/office/word/2010/wordml">
-              <w:rPr>
-                <w:rFonts w:ascii="Helvetica" w:hAnsi="Helvetica" w:eastAsia="Helvetica" w:cs="Helvetica"/>
-                <w:sz w:val="22"/>
-                <w:szCs w:val="22"/>
-                <w:color w:val="000000"/>
-              </w:rPr>
-              <w:t xml:space="preserve">race_1</w:t>
-            </w:r>
-            <w:r xmlns:w="http://schemas.openxmlformats.org/wordprocessingml/2006/main" xmlns:wp="http://schemas.openxmlformats.org/drawingml/2006/wordprocessingDrawing" xmlns:r="http://schemas.openxmlformats.org/officeDocument/2006/relationships" xmlns:w14="http://schemas.microsoft.com/office/word/2010/wordml">
-              <w:rPr>
-                <w:rFonts w:ascii="Helvetica" w:hAnsi="Helvetica" w:eastAsia="Helvetica" w:cs="Helvetica"/>
-                <w:vertAlign w:val="superscript"/>
-                <w:sz w:val="22"/>
-                <w:szCs w:val="22"/>
-                <w:color w:val="000000"/>
-              </w:rPr>
-              <w:t xml:space="preserve"/>
-            </w:r>
-          </w:p>
-        </w:tc>
-        <w:tc>
-          <w:tcPr>
-            <w:tcBorders/>
-            <w:shd w:val="clear" w:color="auto" w:fill="FFFFFF"/>
-            <w:tcMar>
-              <w:top w:w="0" w:type="dxa"/>
-              <w:bottom w:w="0" w:type="dxa"/>
-              <w:left w:w="0" w:type="dxa"/>
-              <w:right w:w="0" w:type="dxa"/>
-            </w:tcMar>
-            <w:vAlign w:val="center"/>
-          </w:tcPr>
-          <w:p>
-            <w:pPr>
-              <w:jc w:val="center"/>
-              <w:spacing w:after="100" w:before="100" w:line="240"/>
-              <w:ind w:firstLine="0" w:left="100" w:right="100"/>
-            </w:pPr>
-            <w:r xmlns:w="http://schemas.openxmlformats.org/wordprocessingml/2006/main" xmlns:wp="http://schemas.openxmlformats.org/drawingml/2006/wordprocessingDrawing" xmlns:r="http://schemas.openxmlformats.org/officeDocument/2006/relationships" xmlns:w14="http://schemas.microsoft.com/office/word/2010/wordml">
-              <w:rPr>
-                <w:rFonts w:ascii="Helvetica" w:hAnsi="Helvetica" w:eastAsia="Helvetica" w:cs="Helvetica"/>
-                <w:sz w:val="22"/>
-                <w:szCs w:val="22"/>
-                <w:color w:val="000000"/>
-              </w:rPr>
-              <w:t xml:space="preserve">-0.04</w:t>
-            </w:r>
-            <w:r xmlns:w="http://schemas.openxmlformats.org/wordprocessingml/2006/main" xmlns:wp="http://schemas.openxmlformats.org/drawingml/2006/wordprocessingDrawing" xmlns:r="http://schemas.openxmlformats.org/officeDocument/2006/relationships" xmlns:w14="http://schemas.microsoft.com/office/word/2010/wordml">
-              <w:rPr>
-                <w:rFonts w:ascii="Helvetica" w:hAnsi="Helvetica" w:eastAsia="Helvetica" w:cs="Helvetica"/>
-                <w:vertAlign w:val="superscript"/>
-                <w:sz w:val="22"/>
-                <w:szCs w:val="22"/>
-                <w:color w:val="000000"/>
-              </w:rPr>
-              <w:t xml:space="preserve"/>
-            </w:r>
-          </w:p>
-        </w:tc>
-        <w:tc>
-          <w:tcPr>
-            <w:tcBorders/>
-            <w:shd w:val="clear" w:color="auto" w:fill="FFFFFF"/>
-            <w:tcMar>
-              <w:top w:w="0" w:type="dxa"/>
-              <w:bottom w:w="0" w:type="dxa"/>
-              <w:left w:w="0" w:type="dxa"/>
-              <w:right w:w="0" w:type="dxa"/>
-            </w:tcMar>
-            <w:vAlign w:val="center"/>
-          </w:tcPr>
-          <w:p>
-            <w:pPr>
-              <w:jc w:val="center"/>
-              <w:spacing w:after="100" w:before="100" w:line="240"/>
-              <w:ind w:firstLine="0" w:left="100" w:right="100"/>
-            </w:pPr>
-            <w:r xmlns:w="http://schemas.openxmlformats.org/wordprocessingml/2006/main" xmlns:wp="http://schemas.openxmlformats.org/drawingml/2006/wordprocessingDrawing" xmlns:r="http://schemas.openxmlformats.org/officeDocument/2006/relationships" xmlns:w14="http://schemas.microsoft.com/office/word/2010/wordml">
-              <w:rPr>
-                <w:rFonts w:ascii="Helvetica" w:hAnsi="Helvetica" w:eastAsia="Helvetica" w:cs="Helvetica"/>
-                <w:sz w:val="22"/>
-                <w:szCs w:val="22"/>
-                <w:color w:val="000000"/>
-              </w:rPr>
-              <w:t xml:space="preserve">-1.07</w:t>
-            </w:r>
-            <w:r xmlns:w="http://schemas.openxmlformats.org/wordprocessingml/2006/main" xmlns:wp="http://schemas.openxmlformats.org/drawingml/2006/wordprocessingDrawing" xmlns:r="http://schemas.openxmlformats.org/officeDocument/2006/relationships" xmlns:w14="http://schemas.microsoft.com/office/word/2010/wordml">
-              <w:rPr>
-                <w:rFonts w:ascii="Helvetica" w:hAnsi="Helvetica" w:eastAsia="Helvetica" w:cs="Helvetica"/>
-                <w:vertAlign w:val="superscript"/>
-                <w:sz w:val="22"/>
-                <w:szCs w:val="22"/>
-                <w:color w:val="000000"/>
-              </w:rPr>
-              <w:t xml:space="preserve"/>
-            </w:r>
-          </w:p>
-        </w:tc>
-        <w:tc>
-          <w:tcPr>
-            <w:tcBorders/>
-            <w:shd w:val="clear" w:color="auto" w:fill="FFFFFF"/>
-            <w:tcMar>
-              <w:top w:w="0" w:type="dxa"/>
-              <w:bottom w:w="0" w:type="dxa"/>
-              <w:left w:w="0" w:type="dxa"/>
-              <w:right w:w="0" w:type="dxa"/>
-            </w:tcMar>
-            <w:vAlign w:val="center"/>
-          </w:tcPr>
-          <w:p>
-            <w:pPr>
-              <w:jc w:val="center"/>
-              <w:spacing w:after="100" w:before="100" w:line="240"/>
-              <w:ind w:firstLine="0" w:left="100" w:right="100"/>
-            </w:pPr>
-            <w:r xmlns:w="http://schemas.openxmlformats.org/wordprocessingml/2006/main" xmlns:wp="http://schemas.openxmlformats.org/drawingml/2006/wordprocessingDrawing" xmlns:r="http://schemas.openxmlformats.org/officeDocument/2006/relationships" xmlns:w14="http://schemas.microsoft.com/office/word/2010/wordml">
-              <w:rPr>
-                <w:rFonts w:ascii="Helvetica" w:hAnsi="Helvetica" w:eastAsia="Helvetica" w:cs="Helvetica"/>
-                <w:sz w:val="22"/>
-                <w:szCs w:val="22"/>
-                <w:color w:val="000000"/>
-              </w:rPr>
-              <w:t xml:space="preserve">-0.10, 0.03</w:t>
-            </w:r>
-            <w:r xmlns:w="http://schemas.openxmlformats.org/wordprocessingml/2006/main" xmlns:wp="http://schemas.openxmlformats.org/drawingml/2006/wordprocessingDrawing" xmlns:r="http://schemas.openxmlformats.org/officeDocument/2006/relationships" xmlns:w14="http://schemas.microsoft.com/office/word/2010/wordml">
-              <w:rPr>
-                <w:rFonts w:ascii="Helvetica" w:hAnsi="Helvetica" w:eastAsia="Helvetica" w:cs="Helvetica"/>
-                <w:vertAlign w:val="superscript"/>
-                <w:sz w:val="22"/>
-                <w:szCs w:val="22"/>
-                <w:color w:val="000000"/>
-              </w:rPr>
-              <w:t xml:space="preserve"/>
-            </w:r>
-          </w:p>
-        </w:tc>
-        <w:tc>
-          <w:tcPr>
-            <w:tcBorders/>
-            <w:shd w:val="clear" w:color="auto" w:fill="FFFFFF"/>
-            <w:tcMar>
-              <w:top w:w="0" w:type="dxa"/>
-              <w:bottom w:w="0" w:type="dxa"/>
-              <w:left w:w="0" w:type="dxa"/>
-              <w:right w:w="0" w:type="dxa"/>
-            </w:tcMar>
-            <w:vAlign w:val="center"/>
-          </w:tcPr>
-          <w:p>
-            <w:pPr>
-              <w:jc w:val="center"/>
-              <w:spacing w:after="100" w:before="100" w:line="240"/>
-              <w:ind w:firstLine="0" w:left="100" w:right="100"/>
-            </w:pPr>
-            <w:r xmlns:w="http://schemas.openxmlformats.org/wordprocessingml/2006/main" xmlns:wp="http://schemas.openxmlformats.org/drawingml/2006/wordprocessingDrawing" xmlns:r="http://schemas.openxmlformats.org/officeDocument/2006/relationships" xmlns:w14="http://schemas.microsoft.com/office/word/2010/wordml">
-              <w:rPr>
-                <w:rFonts w:ascii="Helvetica" w:hAnsi="Helvetica" w:eastAsia="Helvetica" w:cs="Helvetica"/>
-                <w:sz w:val="22"/>
-                <w:szCs w:val="22"/>
-                <w:color w:val="000000"/>
-              </w:rPr>
-              <w:t xml:space="preserve">0.3</w:t>
+              <w:t xml:space="preserve">-0.10</w:t>
+            </w:r>
+            <w:r xmlns:w="http://schemas.openxmlformats.org/wordprocessingml/2006/main" xmlns:wp="http://schemas.openxmlformats.org/drawingml/2006/wordprocessingDrawing" xmlns:r="http://schemas.openxmlformats.org/officeDocument/2006/relationships" xmlns:w14="http://schemas.microsoft.com/office/word/2010/wordml">
+              <w:rPr>
+                <w:rFonts w:ascii="Helvetica" w:hAnsi="Helvetica" w:eastAsia="Helvetica" w:cs="Helvetica"/>
+                <w:vertAlign w:val="superscript"/>
+                <w:sz w:val="22"/>
+                <w:szCs w:val="22"/>
+                <w:color w:val="000000"/>
+              </w:rPr>
+              <w:t xml:space="preserve"/>
+            </w:r>
+          </w:p>
+        </w:tc>
+        <w:tc>
+          <w:tcPr>
+            <w:tcBorders/>
+            <w:shd w:val="clear" w:color="auto" w:fill="FFFFFF"/>
+            <w:tcMar>
+              <w:top w:w="0" w:type="dxa"/>
+              <w:bottom w:w="0" w:type="dxa"/>
+              <w:left w:w="0" w:type="dxa"/>
+              <w:right w:w="0" w:type="dxa"/>
+            </w:tcMar>
+            <w:vAlign w:val="center"/>
+          </w:tcPr>
+          <w:p>
+            <w:pPr>
+              <w:jc w:val="center"/>
+              <w:spacing w:after="100" w:before="100" w:line="240"/>
+              <w:ind w:firstLine="0" w:left="100" w:right="100"/>
+            </w:pPr>
+            <w:r xmlns:w="http://schemas.openxmlformats.org/wordprocessingml/2006/main" xmlns:wp="http://schemas.openxmlformats.org/drawingml/2006/wordprocessingDrawing" xmlns:r="http://schemas.openxmlformats.org/officeDocument/2006/relationships" xmlns:w14="http://schemas.microsoft.com/office/word/2010/wordml">
+              <w:rPr>
+                <w:rFonts w:ascii="Helvetica" w:hAnsi="Helvetica" w:eastAsia="Helvetica" w:cs="Helvetica"/>
+                <w:sz w:val="22"/>
+                <w:szCs w:val="22"/>
+                <w:color w:val="000000"/>
+              </w:rPr>
+              <w:t xml:space="preserve">-2.06</w:t>
+            </w:r>
+            <w:r xmlns:w="http://schemas.openxmlformats.org/wordprocessingml/2006/main" xmlns:wp="http://schemas.openxmlformats.org/drawingml/2006/wordprocessingDrawing" xmlns:r="http://schemas.openxmlformats.org/officeDocument/2006/relationships" xmlns:w14="http://schemas.microsoft.com/office/word/2010/wordml">
+              <w:rPr>
+                <w:rFonts w:ascii="Helvetica" w:hAnsi="Helvetica" w:eastAsia="Helvetica" w:cs="Helvetica"/>
+                <w:vertAlign w:val="superscript"/>
+                <w:sz w:val="22"/>
+                <w:szCs w:val="22"/>
+                <w:color w:val="000000"/>
+              </w:rPr>
+              <w:t xml:space="preserve"/>
+            </w:r>
+          </w:p>
+        </w:tc>
+        <w:tc>
+          <w:tcPr>
+            <w:tcBorders/>
+            <w:shd w:val="clear" w:color="auto" w:fill="FFFFFF"/>
+            <w:tcMar>
+              <w:top w:w="0" w:type="dxa"/>
+              <w:bottom w:w="0" w:type="dxa"/>
+              <w:left w:w="0" w:type="dxa"/>
+              <w:right w:w="0" w:type="dxa"/>
+            </w:tcMar>
+            <w:vAlign w:val="center"/>
+          </w:tcPr>
+          <w:p>
+            <w:pPr>
+              <w:jc w:val="center"/>
+              <w:spacing w:after="100" w:before="100" w:line="240"/>
+              <w:ind w:firstLine="0" w:left="100" w:right="100"/>
+            </w:pPr>
+            <w:r xmlns:w="http://schemas.openxmlformats.org/wordprocessingml/2006/main" xmlns:wp="http://schemas.openxmlformats.org/drawingml/2006/wordprocessingDrawing" xmlns:r="http://schemas.openxmlformats.org/officeDocument/2006/relationships" xmlns:w14="http://schemas.microsoft.com/office/word/2010/wordml">
+              <w:rPr>
+                <w:rFonts w:ascii="Helvetica" w:hAnsi="Helvetica" w:eastAsia="Helvetica" w:cs="Helvetica"/>
+                <w:sz w:val="22"/>
+                <w:szCs w:val="22"/>
+                <w:color w:val="000000"/>
+              </w:rPr>
+              <w:t xml:space="preserve">-0.20, 0.00</w:t>
+            </w:r>
+            <w:r xmlns:w="http://schemas.openxmlformats.org/wordprocessingml/2006/main" xmlns:wp="http://schemas.openxmlformats.org/drawingml/2006/wordprocessingDrawing" xmlns:r="http://schemas.openxmlformats.org/officeDocument/2006/relationships" xmlns:w14="http://schemas.microsoft.com/office/word/2010/wordml">
+              <w:rPr>
+                <w:rFonts w:ascii="Helvetica" w:hAnsi="Helvetica" w:eastAsia="Helvetica" w:cs="Helvetica"/>
+                <w:vertAlign w:val="superscript"/>
+                <w:sz w:val="22"/>
+                <w:szCs w:val="22"/>
+                <w:color w:val="000000"/>
+              </w:rPr>
+              <w:t xml:space="preserve"/>
+            </w:r>
+          </w:p>
+        </w:tc>
+        <w:tc>
+          <w:tcPr>
+            <w:tcBorders/>
+            <w:shd w:val="clear" w:color="auto" w:fill="FFFFFF"/>
+            <w:tcMar>
+              <w:top w:w="0" w:type="dxa"/>
+              <w:bottom w:w="0" w:type="dxa"/>
+              <w:left w:w="0" w:type="dxa"/>
+              <w:right w:w="0" w:type="dxa"/>
+            </w:tcMar>
+            <w:vAlign w:val="center"/>
+          </w:tcPr>
+          <w:p>
+            <w:pPr>
+              <w:jc w:val="center"/>
+              <w:spacing w:after="100" w:before="100" w:line="240"/>
+              <w:ind w:firstLine="0" w:left="100" w:right="100"/>
+            </w:pPr>
+            <w:r xmlns:w="http://schemas.openxmlformats.org/wordprocessingml/2006/main" xmlns:wp="http://schemas.openxmlformats.org/drawingml/2006/wordprocessingDrawing" xmlns:r="http://schemas.openxmlformats.org/officeDocument/2006/relationships" xmlns:w14="http://schemas.microsoft.com/office/word/2010/wordml">
+              <w:rPr>
+                <w:rFonts w:ascii="Helvetica" w:hAnsi="Helvetica" w:eastAsia="Helvetica" w:cs="Helvetica"/>
+                <w:sz w:val="22"/>
+                <w:szCs w:val="22"/>
+                <w:color w:val="000000"/>
+              </w:rPr>
+              <w:t xml:space="preserve">0.040</w:t>
             </w:r>
             <w:r xmlns:w="http://schemas.openxmlformats.org/wordprocessingml/2006/main" xmlns:wp="http://schemas.openxmlformats.org/drawingml/2006/wordprocessingDrawing" xmlns:r="http://schemas.openxmlformats.org/officeDocument/2006/relationships" xmlns:w14="http://schemas.microsoft.com/office/word/2010/wordml">
               <w:rPr>
@@ -7499,6 +7298,207 @@
         </w:trPr>
         <w:tc>
           <w:tcPr>
+            <w:tcBorders/>
+            <w:shd w:val="clear" w:color="auto" w:fill="FFFFFF"/>
+            <w:tcMar>
+              <w:top w:w="0" w:type="dxa"/>
+              <w:bottom w:w="0" w:type="dxa"/>
+              <w:left w:w="0" w:type="dxa"/>
+              <w:right w:w="0" w:type="dxa"/>
+            </w:tcMar>
+            <w:vAlign w:val="top"/>
+          </w:tcPr>
+          <w:p>
+            <w:pPr>
+              <w:jc w:val="left"/>
+              <w:spacing w:after="100" w:before="100" w:line="240"/>
+              <w:ind w:firstLine="0" w:left="100" w:right="100"/>
+            </w:pPr>
+            <w:r xmlns:w="http://schemas.openxmlformats.org/wordprocessingml/2006/main" xmlns:wp="http://schemas.openxmlformats.org/drawingml/2006/wordprocessingDrawing" xmlns:r="http://schemas.openxmlformats.org/officeDocument/2006/relationships" xmlns:w14="http://schemas.microsoft.com/office/word/2010/wordml">
+              <w:rPr>
+                <w:rFonts w:ascii="Helvetica" w:hAnsi="Helvetica" w:eastAsia="Helvetica" w:cs="Helvetica"/>
+                <w:sz w:val="22"/>
+                <w:szCs w:val="22"/>
+                <w:color w:val="000000"/>
+              </w:rPr>
+              <w:t xml:space="preserve">race_1</w:t>
+            </w:r>
+            <w:r xmlns:w="http://schemas.openxmlformats.org/wordprocessingml/2006/main" xmlns:wp="http://schemas.openxmlformats.org/drawingml/2006/wordprocessingDrawing" xmlns:r="http://schemas.openxmlformats.org/officeDocument/2006/relationships" xmlns:w14="http://schemas.microsoft.com/office/word/2010/wordml">
+              <w:rPr>
+                <w:rFonts w:ascii="Helvetica" w:hAnsi="Helvetica" w:eastAsia="Helvetica" w:cs="Helvetica"/>
+                <w:vertAlign w:val="superscript"/>
+                <w:sz w:val="22"/>
+                <w:szCs w:val="22"/>
+                <w:color w:val="000000"/>
+              </w:rPr>
+              <w:t xml:space="preserve"/>
+            </w:r>
+          </w:p>
+        </w:tc>
+        <w:tc>
+          <w:tcPr>
+            <w:tcBorders/>
+            <w:shd w:val="clear" w:color="auto" w:fill="FFFFFF"/>
+            <w:tcMar>
+              <w:top w:w="0" w:type="dxa"/>
+              <w:bottom w:w="0" w:type="dxa"/>
+              <w:left w:w="0" w:type="dxa"/>
+              <w:right w:w="0" w:type="dxa"/>
+            </w:tcMar>
+            <w:vAlign w:val="center"/>
+          </w:tcPr>
+          <w:p>
+            <w:pPr>
+              <w:jc w:val="center"/>
+              <w:spacing w:after="100" w:before="100" w:line="240"/>
+              <w:ind w:firstLine="0" w:left="100" w:right="100"/>
+            </w:pPr>
+            <w:r xmlns:w="http://schemas.openxmlformats.org/wordprocessingml/2006/main" xmlns:wp="http://schemas.openxmlformats.org/drawingml/2006/wordprocessingDrawing" xmlns:r="http://schemas.openxmlformats.org/officeDocument/2006/relationships" xmlns:w14="http://schemas.microsoft.com/office/word/2010/wordml">
+              <w:rPr>
+                <w:rFonts w:ascii="Helvetica" w:hAnsi="Helvetica" w:eastAsia="Helvetica" w:cs="Helvetica"/>
+                <w:sz w:val="22"/>
+                <w:szCs w:val="22"/>
+                <w:color w:val="000000"/>
+              </w:rPr>
+              <w:t xml:space="preserve">-0.06</w:t>
+            </w:r>
+            <w:r xmlns:w="http://schemas.openxmlformats.org/wordprocessingml/2006/main" xmlns:wp="http://schemas.openxmlformats.org/drawingml/2006/wordprocessingDrawing" xmlns:r="http://schemas.openxmlformats.org/officeDocument/2006/relationships" xmlns:w14="http://schemas.microsoft.com/office/word/2010/wordml">
+              <w:rPr>
+                <w:rFonts w:ascii="Helvetica" w:hAnsi="Helvetica" w:eastAsia="Helvetica" w:cs="Helvetica"/>
+                <w:vertAlign w:val="superscript"/>
+                <w:sz w:val="22"/>
+                <w:szCs w:val="22"/>
+                <w:color w:val="000000"/>
+              </w:rPr>
+              <w:t xml:space="preserve"/>
+            </w:r>
+          </w:p>
+        </w:tc>
+        <w:tc>
+          <w:tcPr>
+            <w:tcBorders/>
+            <w:shd w:val="clear" w:color="auto" w:fill="FFFFFF"/>
+            <w:tcMar>
+              <w:top w:w="0" w:type="dxa"/>
+              <w:bottom w:w="0" w:type="dxa"/>
+              <w:left w:w="0" w:type="dxa"/>
+              <w:right w:w="0" w:type="dxa"/>
+            </w:tcMar>
+            <w:vAlign w:val="center"/>
+          </w:tcPr>
+          <w:p>
+            <w:pPr>
+              <w:jc w:val="center"/>
+              <w:spacing w:after="100" w:before="100" w:line="240"/>
+              <w:ind w:firstLine="0" w:left="100" w:right="100"/>
+            </w:pPr>
+            <w:r xmlns:w="http://schemas.openxmlformats.org/wordprocessingml/2006/main" xmlns:wp="http://schemas.openxmlformats.org/drawingml/2006/wordprocessingDrawing" xmlns:r="http://schemas.openxmlformats.org/officeDocument/2006/relationships" xmlns:w14="http://schemas.microsoft.com/office/word/2010/wordml">
+              <w:rPr>
+                <w:rFonts w:ascii="Helvetica" w:hAnsi="Helvetica" w:eastAsia="Helvetica" w:cs="Helvetica"/>
+                <w:sz w:val="22"/>
+                <w:szCs w:val="22"/>
+                <w:color w:val="000000"/>
+              </w:rPr>
+              <w:t xml:space="preserve">-1.19</w:t>
+            </w:r>
+            <w:r xmlns:w="http://schemas.openxmlformats.org/wordprocessingml/2006/main" xmlns:wp="http://schemas.openxmlformats.org/drawingml/2006/wordprocessingDrawing" xmlns:r="http://schemas.openxmlformats.org/officeDocument/2006/relationships" xmlns:w14="http://schemas.microsoft.com/office/word/2010/wordml">
+              <w:rPr>
+                <w:rFonts w:ascii="Helvetica" w:hAnsi="Helvetica" w:eastAsia="Helvetica" w:cs="Helvetica"/>
+                <w:vertAlign w:val="superscript"/>
+                <w:sz w:val="22"/>
+                <w:szCs w:val="22"/>
+                <w:color w:val="000000"/>
+              </w:rPr>
+              <w:t xml:space="preserve"/>
+            </w:r>
+          </w:p>
+        </w:tc>
+        <w:tc>
+          <w:tcPr>
+            <w:tcBorders/>
+            <w:shd w:val="clear" w:color="auto" w:fill="FFFFFF"/>
+            <w:tcMar>
+              <w:top w:w="0" w:type="dxa"/>
+              <w:bottom w:w="0" w:type="dxa"/>
+              <w:left w:w="0" w:type="dxa"/>
+              <w:right w:w="0" w:type="dxa"/>
+            </w:tcMar>
+            <w:vAlign w:val="center"/>
+          </w:tcPr>
+          <w:p>
+            <w:pPr>
+              <w:jc w:val="center"/>
+              <w:spacing w:after="100" w:before="100" w:line="240"/>
+              <w:ind w:firstLine="0" w:left="100" w:right="100"/>
+            </w:pPr>
+            <w:r xmlns:w="http://schemas.openxmlformats.org/wordprocessingml/2006/main" xmlns:wp="http://schemas.openxmlformats.org/drawingml/2006/wordprocessingDrawing" xmlns:r="http://schemas.openxmlformats.org/officeDocument/2006/relationships" xmlns:w14="http://schemas.microsoft.com/office/word/2010/wordml">
+              <w:rPr>
+                <w:rFonts w:ascii="Helvetica" w:hAnsi="Helvetica" w:eastAsia="Helvetica" w:cs="Helvetica"/>
+                <w:sz w:val="22"/>
+                <w:szCs w:val="22"/>
+                <w:color w:val="000000"/>
+              </w:rPr>
+              <w:t xml:space="preserve">-0.16, 0.04</w:t>
+            </w:r>
+            <w:r xmlns:w="http://schemas.openxmlformats.org/wordprocessingml/2006/main" xmlns:wp="http://schemas.openxmlformats.org/drawingml/2006/wordprocessingDrawing" xmlns:r="http://schemas.openxmlformats.org/officeDocument/2006/relationships" xmlns:w14="http://schemas.microsoft.com/office/word/2010/wordml">
+              <w:rPr>
+                <w:rFonts w:ascii="Helvetica" w:hAnsi="Helvetica" w:eastAsia="Helvetica" w:cs="Helvetica"/>
+                <w:vertAlign w:val="superscript"/>
+                <w:sz w:val="22"/>
+                <w:szCs w:val="22"/>
+                <w:color w:val="000000"/>
+              </w:rPr>
+              <w:t xml:space="preserve"/>
+            </w:r>
+          </w:p>
+        </w:tc>
+        <w:tc>
+          <w:tcPr>
+            <w:tcBorders/>
+            <w:shd w:val="clear" w:color="auto" w:fill="FFFFFF"/>
+            <w:tcMar>
+              <w:top w:w="0" w:type="dxa"/>
+              <w:bottom w:w="0" w:type="dxa"/>
+              <w:left w:w="0" w:type="dxa"/>
+              <w:right w:w="0" w:type="dxa"/>
+            </w:tcMar>
+            <w:vAlign w:val="center"/>
+          </w:tcPr>
+          <w:p>
+            <w:pPr>
+              <w:jc w:val="center"/>
+              <w:spacing w:after="100" w:before="100" w:line="240"/>
+              <w:ind w:firstLine="0" w:left="100" w:right="100"/>
+            </w:pPr>
+            <w:r xmlns:w="http://schemas.openxmlformats.org/wordprocessingml/2006/main" xmlns:wp="http://schemas.openxmlformats.org/drawingml/2006/wordprocessingDrawing" xmlns:r="http://schemas.openxmlformats.org/officeDocument/2006/relationships" xmlns:w14="http://schemas.microsoft.com/office/word/2010/wordml">
+              <w:rPr>
+                <w:rFonts w:ascii="Helvetica" w:hAnsi="Helvetica" w:eastAsia="Helvetica" w:cs="Helvetica"/>
+                <w:sz w:val="22"/>
+                <w:szCs w:val="22"/>
+                <w:color w:val="000000"/>
+              </w:rPr>
+              <w:t xml:space="preserve">0.2</w:t>
+            </w:r>
+            <w:r xmlns:w="http://schemas.openxmlformats.org/wordprocessingml/2006/main" xmlns:wp="http://schemas.openxmlformats.org/drawingml/2006/wordprocessingDrawing" xmlns:r="http://schemas.openxmlformats.org/officeDocument/2006/relationships" xmlns:w14="http://schemas.microsoft.com/office/word/2010/wordml">
+              <w:rPr>
+                <w:rFonts w:ascii="Helvetica" w:hAnsi="Helvetica" w:eastAsia="Helvetica" w:cs="Helvetica"/>
+                <w:vertAlign w:val="superscript"/>
+                <w:sz w:val="22"/>
+                <w:szCs w:val="22"/>
+                <w:color w:val="000000"/>
+              </w:rPr>
+              <w:t xml:space="preserve"/>
+            </w:r>
+          </w:p>
+        </w:tc>
+      </w:tr>
+      <w:tr>
+        <w:trPr>
+          <w:cantSplit/>
+          <w:trHeight w:val="598" w:hRule="auto"/>
+        </w:trPr>
+        <w:tc>
+          <w:tcPr>
             <w:tcBorders>
               <w:bottom w:val="single" w:sz="8" w:space="0" w:color="000000"/>
             </w:tcBorders>
@@ -7565,7 +7565,7 @@
                 <w:szCs w:val="22"/>
                 <w:color w:val="000000"/>
               </w:rPr>
-              <w:t xml:space="preserve">-0.04</w:t>
+              <w:t xml:space="preserve">0.04</w:t>
             </w:r>
             <w:r xmlns:w="http://schemas.openxmlformats.org/wordprocessingml/2006/main" xmlns:wp="http://schemas.openxmlformats.org/drawingml/2006/wordprocessingDrawing" xmlns:r="http://schemas.openxmlformats.org/officeDocument/2006/relationships" xmlns:w14="http://schemas.microsoft.com/office/word/2010/wordml">
               <w:rPr>
@@ -7606,7 +7606,7 @@
                 <w:szCs w:val="22"/>
                 <w:color w:val="000000"/>
               </w:rPr>
-              <w:t xml:space="preserve">-0.841</w:t>
+              <w:t xml:space="preserve">0.870</w:t>
             </w:r>
             <w:r xmlns:w="http://schemas.openxmlformats.org/wordprocessingml/2006/main" xmlns:wp="http://schemas.openxmlformats.org/drawingml/2006/wordprocessingDrawing" xmlns:r="http://schemas.openxmlformats.org/officeDocument/2006/relationships" xmlns:w14="http://schemas.microsoft.com/office/word/2010/wordml">
               <w:rPr>
@@ -7647,7 +7647,7 @@
                 <w:szCs w:val="22"/>
                 <w:color w:val="000000"/>
               </w:rPr>
-              <w:t xml:space="preserve">-0.14, 0.06</w:t>
+              <w:t xml:space="preserve">-0.05, 0.14</w:t>
             </w:r>
             <w:r xmlns:w="http://schemas.openxmlformats.org/wordprocessingml/2006/main" xmlns:wp="http://schemas.openxmlformats.org/drawingml/2006/wordprocessingDrawing" xmlns:r="http://schemas.openxmlformats.org/officeDocument/2006/relationships" xmlns:w14="http://schemas.microsoft.com/office/word/2010/wordml">
               <w:rPr>
@@ -7790,7 +7790,7 @@
                 <w:szCs w:val="22"/>
                 <w:color w:val="000000"/>
               </w:rPr>
-              <w:t xml:space="preserve">R² = 0.460; Adjusted R² = 0.452; Sigma = 0.617; Statistic = 56.6; p-value = &lt;0.001; df = 10; Log-likelihood = -627; AIC = 1,277; BIC = 1,332; Deviance = 253; Residual df = 665; No. Obs. = 676</w:t>
+              <w:t xml:space="preserve">R² = 0.460; Adjusted R² = 0.452; Sigma = 0.616; Statistic = 56.6; p-value = &lt;0.001; df = 10; Log-likelihood = -627; AIC = 1,277; BIC = 1,331; Deviance = 253; Residual df = 665; No. Obs. = 676</w:t>
             </w:r>
           </w:p>
         </w:tc>
@@ -8305,7 +8305,7 @@
                 <w:szCs w:val="22"/>
                 <w:color w:val="000000"/>
               </w:rPr>
-              <w:t xml:space="preserve">4.43</w:t>
+              <w:t xml:space="preserve">4.45</w:t>
             </w:r>
             <w:r xmlns:w="http://schemas.openxmlformats.org/wordprocessingml/2006/main" xmlns:wp="http://schemas.openxmlformats.org/drawingml/2006/wordprocessingDrawing" xmlns:r="http://schemas.openxmlformats.org/officeDocument/2006/relationships" xmlns:w14="http://schemas.microsoft.com/office/word/2010/wordml">
               <w:rPr>
@@ -8506,7 +8506,7 @@
                 <w:szCs w:val="22"/>
                 <w:color w:val="000000"/>
               </w:rPr>
-              <w:t xml:space="preserve">-1.47</w:t>
+              <w:t xml:space="preserve">-1.41</w:t>
             </w:r>
             <w:r xmlns:w="http://schemas.openxmlformats.org/wordprocessingml/2006/main" xmlns:wp="http://schemas.openxmlformats.org/drawingml/2006/wordprocessingDrawing" xmlns:r="http://schemas.openxmlformats.org/officeDocument/2006/relationships" xmlns:w14="http://schemas.microsoft.com/office/word/2010/wordml">
               <w:rPr>
@@ -8584,7 +8584,7 @@
                 <w:szCs w:val="22"/>
                 <w:color w:val="000000"/>
               </w:rPr>
-              <w:t xml:space="preserve">0.14</w:t>
+              <w:t xml:space="preserve">0.2</w:t>
             </w:r>
             <w:r xmlns:w="http://schemas.openxmlformats.org/wordprocessingml/2006/main" xmlns:wp="http://schemas.openxmlformats.org/drawingml/2006/wordprocessingDrawing" xmlns:r="http://schemas.openxmlformats.org/officeDocument/2006/relationships" xmlns:w14="http://schemas.microsoft.com/office/word/2010/wordml">
               <w:rPr>
@@ -8668,85 +8668,85 @@
                 <w:szCs w:val="22"/>
                 <w:color w:val="000000"/>
               </w:rPr>
-              <w:t xml:space="preserve">0.03</w:t>
-            </w:r>
-            <w:r xmlns:w="http://schemas.openxmlformats.org/wordprocessingml/2006/main" xmlns:wp="http://schemas.openxmlformats.org/drawingml/2006/wordprocessingDrawing" xmlns:r="http://schemas.openxmlformats.org/officeDocument/2006/relationships" xmlns:w14="http://schemas.microsoft.com/office/word/2010/wordml">
-              <w:rPr>
-                <w:rFonts w:ascii="Helvetica" w:hAnsi="Helvetica" w:eastAsia="Helvetica" w:cs="Helvetica"/>
-                <w:vertAlign w:val="superscript"/>
-                <w:sz w:val="22"/>
-                <w:szCs w:val="22"/>
-                <w:color w:val="000000"/>
-              </w:rPr>
-              <w:t xml:space="preserve"/>
-            </w:r>
-          </w:p>
-        </w:tc>
-        <w:tc>
-          <w:tcPr>
-            <w:tcBorders/>
-            <w:shd w:val="clear" w:color="auto" w:fill="FFFFFF"/>
-            <w:tcMar>
-              <w:top w:w="0" w:type="dxa"/>
-              <w:bottom w:w="0" w:type="dxa"/>
-              <w:left w:w="0" w:type="dxa"/>
-              <w:right w:w="0" w:type="dxa"/>
-            </w:tcMar>
-            <w:vAlign w:val="center"/>
-          </w:tcPr>
-          <w:p>
-            <w:pPr>
-              <w:jc w:val="center"/>
-              <w:spacing w:after="100" w:before="100" w:line="240"/>
-              <w:ind w:firstLine="0" w:left="100" w:right="100"/>
-            </w:pPr>
-            <w:r xmlns:w="http://schemas.openxmlformats.org/wordprocessingml/2006/main" xmlns:wp="http://schemas.openxmlformats.org/drawingml/2006/wordprocessingDrawing" xmlns:r="http://schemas.openxmlformats.org/officeDocument/2006/relationships" xmlns:w14="http://schemas.microsoft.com/office/word/2010/wordml">
-              <w:rPr>
-                <w:rFonts w:ascii="Helvetica" w:hAnsi="Helvetica" w:eastAsia="Helvetica" w:cs="Helvetica"/>
-                <w:sz w:val="22"/>
-                <w:szCs w:val="22"/>
-                <w:color w:val="000000"/>
-              </w:rPr>
-              <w:t xml:space="preserve">1.02</w:t>
-            </w:r>
-            <w:r xmlns:w="http://schemas.openxmlformats.org/wordprocessingml/2006/main" xmlns:wp="http://schemas.openxmlformats.org/drawingml/2006/wordprocessingDrawing" xmlns:r="http://schemas.openxmlformats.org/officeDocument/2006/relationships" xmlns:w14="http://schemas.microsoft.com/office/word/2010/wordml">
-              <w:rPr>
-                <w:rFonts w:ascii="Helvetica" w:hAnsi="Helvetica" w:eastAsia="Helvetica" w:cs="Helvetica"/>
-                <w:vertAlign w:val="superscript"/>
-                <w:sz w:val="22"/>
-                <w:szCs w:val="22"/>
-                <w:color w:val="000000"/>
-              </w:rPr>
-              <w:t xml:space="preserve"/>
-            </w:r>
-          </w:p>
-        </w:tc>
-        <w:tc>
-          <w:tcPr>
-            <w:tcBorders/>
-            <w:shd w:val="clear" w:color="auto" w:fill="FFFFFF"/>
-            <w:tcMar>
-              <w:top w:w="0" w:type="dxa"/>
-              <w:bottom w:w="0" w:type="dxa"/>
-              <w:left w:w="0" w:type="dxa"/>
-              <w:right w:w="0" w:type="dxa"/>
-            </w:tcMar>
-            <w:vAlign w:val="center"/>
-          </w:tcPr>
-          <w:p>
-            <w:pPr>
-              <w:jc w:val="center"/>
-              <w:spacing w:after="100" w:before="100" w:line="240"/>
-              <w:ind w:firstLine="0" w:left="100" w:right="100"/>
-            </w:pPr>
-            <w:r xmlns:w="http://schemas.openxmlformats.org/wordprocessingml/2006/main" xmlns:wp="http://schemas.openxmlformats.org/drawingml/2006/wordprocessingDrawing" xmlns:r="http://schemas.openxmlformats.org/officeDocument/2006/relationships" xmlns:w14="http://schemas.microsoft.com/office/word/2010/wordml">
-              <w:rPr>
-                <w:rFonts w:ascii="Helvetica" w:hAnsi="Helvetica" w:eastAsia="Helvetica" w:cs="Helvetica"/>
-                <w:sz w:val="22"/>
-                <w:szCs w:val="22"/>
-                <w:color w:val="000000"/>
-              </w:rPr>
-              <w:t xml:space="preserve">-0.03, 0.09</w:t>
+              <w:t xml:space="preserve">-0.03</w:t>
+            </w:r>
+            <w:r xmlns:w="http://schemas.openxmlformats.org/wordprocessingml/2006/main" xmlns:wp="http://schemas.openxmlformats.org/drawingml/2006/wordprocessingDrawing" xmlns:r="http://schemas.openxmlformats.org/officeDocument/2006/relationships" xmlns:w14="http://schemas.microsoft.com/office/word/2010/wordml">
+              <w:rPr>
+                <w:rFonts w:ascii="Helvetica" w:hAnsi="Helvetica" w:eastAsia="Helvetica" w:cs="Helvetica"/>
+                <w:vertAlign w:val="superscript"/>
+                <w:sz w:val="22"/>
+                <w:szCs w:val="22"/>
+                <w:color w:val="000000"/>
+              </w:rPr>
+              <w:t xml:space="preserve"/>
+            </w:r>
+          </w:p>
+        </w:tc>
+        <w:tc>
+          <w:tcPr>
+            <w:tcBorders/>
+            <w:shd w:val="clear" w:color="auto" w:fill="FFFFFF"/>
+            <w:tcMar>
+              <w:top w:w="0" w:type="dxa"/>
+              <w:bottom w:w="0" w:type="dxa"/>
+              <w:left w:w="0" w:type="dxa"/>
+              <w:right w:w="0" w:type="dxa"/>
+            </w:tcMar>
+            <w:vAlign w:val="center"/>
+          </w:tcPr>
+          <w:p>
+            <w:pPr>
+              <w:jc w:val="center"/>
+              <w:spacing w:after="100" w:before="100" w:line="240"/>
+              <w:ind w:firstLine="0" w:left="100" w:right="100"/>
+            </w:pPr>
+            <w:r xmlns:w="http://schemas.openxmlformats.org/wordprocessingml/2006/main" xmlns:wp="http://schemas.openxmlformats.org/drawingml/2006/wordprocessingDrawing" xmlns:r="http://schemas.openxmlformats.org/officeDocument/2006/relationships" xmlns:w14="http://schemas.microsoft.com/office/word/2010/wordml">
+              <w:rPr>
+                <w:rFonts w:ascii="Helvetica" w:hAnsi="Helvetica" w:eastAsia="Helvetica" w:cs="Helvetica"/>
+                <w:sz w:val="22"/>
+                <w:szCs w:val="22"/>
+                <w:color w:val="000000"/>
+              </w:rPr>
+              <w:t xml:space="preserve">-0.941</w:t>
+            </w:r>
+            <w:r xmlns:w="http://schemas.openxmlformats.org/wordprocessingml/2006/main" xmlns:wp="http://schemas.openxmlformats.org/drawingml/2006/wordprocessingDrawing" xmlns:r="http://schemas.openxmlformats.org/officeDocument/2006/relationships" xmlns:w14="http://schemas.microsoft.com/office/word/2010/wordml">
+              <w:rPr>
+                <w:rFonts w:ascii="Helvetica" w:hAnsi="Helvetica" w:eastAsia="Helvetica" w:cs="Helvetica"/>
+                <w:vertAlign w:val="superscript"/>
+                <w:sz w:val="22"/>
+                <w:szCs w:val="22"/>
+                <w:color w:val="000000"/>
+              </w:rPr>
+              <w:t xml:space="preserve"/>
+            </w:r>
+          </w:p>
+        </w:tc>
+        <w:tc>
+          <w:tcPr>
+            <w:tcBorders/>
+            <w:shd w:val="clear" w:color="auto" w:fill="FFFFFF"/>
+            <w:tcMar>
+              <w:top w:w="0" w:type="dxa"/>
+              <w:bottom w:w="0" w:type="dxa"/>
+              <w:left w:w="0" w:type="dxa"/>
+              <w:right w:w="0" w:type="dxa"/>
+            </w:tcMar>
+            <w:vAlign w:val="center"/>
+          </w:tcPr>
+          <w:p>
+            <w:pPr>
+              <w:jc w:val="center"/>
+              <w:spacing w:after="100" w:before="100" w:line="240"/>
+              <w:ind w:firstLine="0" w:left="100" w:right="100"/>
+            </w:pPr>
+            <w:r xmlns:w="http://schemas.openxmlformats.org/wordprocessingml/2006/main" xmlns:wp="http://schemas.openxmlformats.org/drawingml/2006/wordprocessingDrawing" xmlns:r="http://schemas.openxmlformats.org/officeDocument/2006/relationships" xmlns:w14="http://schemas.microsoft.com/office/word/2010/wordml">
+              <w:rPr>
+                <w:rFonts w:ascii="Helvetica" w:hAnsi="Helvetica" w:eastAsia="Helvetica" w:cs="Helvetica"/>
+                <w:sz w:val="22"/>
+                <w:szCs w:val="22"/>
+                <w:color w:val="000000"/>
+              </w:rPr>
+              <w:t xml:space="preserve">-0.09, 0.03</w:t>
             </w:r>
             <w:r xmlns:w="http://schemas.openxmlformats.org/wordprocessingml/2006/main" xmlns:wp="http://schemas.openxmlformats.org/drawingml/2006/wordprocessingDrawing" xmlns:r="http://schemas.openxmlformats.org/officeDocument/2006/relationships" xmlns:w14="http://schemas.microsoft.com/office/word/2010/wordml">
               <w:rPr>
@@ -8786,207 +8786,6 @@
                 <w:color w:val="000000"/>
               </w:rPr>
               <w:t xml:space="preserve">0.3</w:t>
-            </w:r>
-            <w:r xmlns:w="http://schemas.openxmlformats.org/wordprocessingml/2006/main" xmlns:wp="http://schemas.openxmlformats.org/drawingml/2006/wordprocessingDrawing" xmlns:r="http://schemas.openxmlformats.org/officeDocument/2006/relationships" xmlns:w14="http://schemas.microsoft.com/office/word/2010/wordml">
-              <w:rPr>
-                <w:rFonts w:ascii="Helvetica" w:hAnsi="Helvetica" w:eastAsia="Helvetica" w:cs="Helvetica"/>
-                <w:vertAlign w:val="superscript"/>
-                <w:sz w:val="22"/>
-                <w:szCs w:val="22"/>
-                <w:color w:val="000000"/>
-              </w:rPr>
-              <w:t xml:space="preserve"/>
-            </w:r>
-          </w:p>
-        </w:tc>
-      </w:tr>
-      <w:tr>
-        <w:trPr>
-          <w:cantSplit/>
-          <w:trHeight w:val="598" w:hRule="auto"/>
-        </w:trPr>
-        <w:tc>
-          <w:tcPr>
-            <w:tcBorders/>
-            <w:shd w:val="clear" w:color="auto" w:fill="FFFFFF"/>
-            <w:tcMar>
-              <w:top w:w="0" w:type="dxa"/>
-              <w:bottom w:w="0" w:type="dxa"/>
-              <w:left w:w="0" w:type="dxa"/>
-              <w:right w:w="0" w:type="dxa"/>
-            </w:tcMar>
-            <w:vAlign w:val="top"/>
-          </w:tcPr>
-          <w:p>
-            <w:pPr>
-              <w:jc w:val="left"/>
-              <w:spacing w:after="100" w:before="100" w:line="240"/>
-              <w:ind w:firstLine="0" w:left="100" w:right="100"/>
-            </w:pPr>
-            <w:r xmlns:w="http://schemas.openxmlformats.org/wordprocessingml/2006/main" xmlns:wp="http://schemas.openxmlformats.org/drawingml/2006/wordprocessingDrawing" xmlns:r="http://schemas.openxmlformats.org/officeDocument/2006/relationships" xmlns:w14="http://schemas.microsoft.com/office/word/2010/wordml">
-              <w:rPr>
-                <w:rFonts w:ascii="Helvetica" w:hAnsi="Helvetica" w:eastAsia="Helvetica" w:cs="Helvetica"/>
-                <w:sz w:val="22"/>
-                <w:szCs w:val="22"/>
-                <w:color w:val="000000"/>
-              </w:rPr>
-              <w:t xml:space="preserve">race_1</w:t>
-            </w:r>
-            <w:r xmlns:w="http://schemas.openxmlformats.org/wordprocessingml/2006/main" xmlns:wp="http://schemas.openxmlformats.org/drawingml/2006/wordprocessingDrawing" xmlns:r="http://schemas.openxmlformats.org/officeDocument/2006/relationships" xmlns:w14="http://schemas.microsoft.com/office/word/2010/wordml">
-              <w:rPr>
-                <w:rFonts w:ascii="Helvetica" w:hAnsi="Helvetica" w:eastAsia="Helvetica" w:cs="Helvetica"/>
-                <w:vertAlign w:val="superscript"/>
-                <w:sz w:val="22"/>
-                <w:szCs w:val="22"/>
-                <w:color w:val="000000"/>
-              </w:rPr>
-              <w:t xml:space="preserve"/>
-            </w:r>
-          </w:p>
-        </w:tc>
-        <w:tc>
-          <w:tcPr>
-            <w:tcBorders/>
-            <w:shd w:val="clear" w:color="auto" w:fill="FFFFFF"/>
-            <w:tcMar>
-              <w:top w:w="0" w:type="dxa"/>
-              <w:bottom w:w="0" w:type="dxa"/>
-              <w:left w:w="0" w:type="dxa"/>
-              <w:right w:w="0" w:type="dxa"/>
-            </w:tcMar>
-            <w:vAlign w:val="center"/>
-          </w:tcPr>
-          <w:p>
-            <w:pPr>
-              <w:jc w:val="center"/>
-              <w:spacing w:after="100" w:before="100" w:line="240"/>
-              <w:ind w:firstLine="0" w:left="100" w:right="100"/>
-            </w:pPr>
-            <w:r xmlns:w="http://schemas.openxmlformats.org/wordprocessingml/2006/main" xmlns:wp="http://schemas.openxmlformats.org/drawingml/2006/wordprocessingDrawing" xmlns:r="http://schemas.openxmlformats.org/officeDocument/2006/relationships" xmlns:w14="http://schemas.microsoft.com/office/word/2010/wordml">
-              <w:rPr>
-                <w:rFonts w:ascii="Helvetica" w:hAnsi="Helvetica" w:eastAsia="Helvetica" w:cs="Helvetica"/>
-                <w:sz w:val="22"/>
-                <w:szCs w:val="22"/>
-                <w:color w:val="000000"/>
-              </w:rPr>
-              <w:t xml:space="preserve">-0.08</w:t>
-            </w:r>
-            <w:r xmlns:w="http://schemas.openxmlformats.org/wordprocessingml/2006/main" xmlns:wp="http://schemas.openxmlformats.org/drawingml/2006/wordprocessingDrawing" xmlns:r="http://schemas.openxmlformats.org/officeDocument/2006/relationships" xmlns:w14="http://schemas.microsoft.com/office/word/2010/wordml">
-              <w:rPr>
-                <w:rFonts w:ascii="Helvetica" w:hAnsi="Helvetica" w:eastAsia="Helvetica" w:cs="Helvetica"/>
-                <w:vertAlign w:val="superscript"/>
-                <w:sz w:val="22"/>
-                <w:szCs w:val="22"/>
-                <w:color w:val="000000"/>
-              </w:rPr>
-              <w:t xml:space="preserve"/>
-            </w:r>
-          </w:p>
-        </w:tc>
-        <w:tc>
-          <w:tcPr>
-            <w:tcBorders/>
-            <w:shd w:val="clear" w:color="auto" w:fill="FFFFFF"/>
-            <w:tcMar>
-              <w:top w:w="0" w:type="dxa"/>
-              <w:bottom w:w="0" w:type="dxa"/>
-              <w:left w:w="0" w:type="dxa"/>
-              <w:right w:w="0" w:type="dxa"/>
-            </w:tcMar>
-            <w:vAlign w:val="center"/>
-          </w:tcPr>
-          <w:p>
-            <w:pPr>
-              <w:jc w:val="center"/>
-              <w:spacing w:after="100" w:before="100" w:line="240"/>
-              <w:ind w:firstLine="0" w:left="100" w:right="100"/>
-            </w:pPr>
-            <w:r xmlns:w="http://schemas.openxmlformats.org/wordprocessingml/2006/main" xmlns:wp="http://schemas.openxmlformats.org/drawingml/2006/wordprocessingDrawing" xmlns:r="http://schemas.openxmlformats.org/officeDocument/2006/relationships" xmlns:w14="http://schemas.microsoft.com/office/word/2010/wordml">
-              <w:rPr>
-                <w:rFonts w:ascii="Helvetica" w:hAnsi="Helvetica" w:eastAsia="Helvetica" w:cs="Helvetica"/>
-                <w:sz w:val="22"/>
-                <w:szCs w:val="22"/>
-                <w:color w:val="000000"/>
-              </w:rPr>
-              <w:t xml:space="preserve">-3.94</w:t>
-            </w:r>
-            <w:r xmlns:w="http://schemas.openxmlformats.org/wordprocessingml/2006/main" xmlns:wp="http://schemas.openxmlformats.org/drawingml/2006/wordprocessingDrawing" xmlns:r="http://schemas.openxmlformats.org/officeDocument/2006/relationships" xmlns:w14="http://schemas.microsoft.com/office/word/2010/wordml">
-              <w:rPr>
-                <w:rFonts w:ascii="Helvetica" w:hAnsi="Helvetica" w:eastAsia="Helvetica" w:cs="Helvetica"/>
-                <w:vertAlign w:val="superscript"/>
-                <w:sz w:val="22"/>
-                <w:szCs w:val="22"/>
-                <w:color w:val="000000"/>
-              </w:rPr>
-              <w:t xml:space="preserve"/>
-            </w:r>
-          </w:p>
-        </w:tc>
-        <w:tc>
-          <w:tcPr>
-            <w:tcBorders/>
-            <w:shd w:val="clear" w:color="auto" w:fill="FFFFFF"/>
-            <w:tcMar>
-              <w:top w:w="0" w:type="dxa"/>
-              <w:bottom w:w="0" w:type="dxa"/>
-              <w:left w:w="0" w:type="dxa"/>
-              <w:right w:w="0" w:type="dxa"/>
-            </w:tcMar>
-            <w:vAlign w:val="center"/>
-          </w:tcPr>
-          <w:p>
-            <w:pPr>
-              <w:jc w:val="center"/>
-              <w:spacing w:after="100" w:before="100" w:line="240"/>
-              <w:ind w:firstLine="0" w:left="100" w:right="100"/>
-            </w:pPr>
-            <w:r xmlns:w="http://schemas.openxmlformats.org/wordprocessingml/2006/main" xmlns:wp="http://schemas.openxmlformats.org/drawingml/2006/wordprocessingDrawing" xmlns:r="http://schemas.openxmlformats.org/officeDocument/2006/relationships" xmlns:w14="http://schemas.microsoft.com/office/word/2010/wordml">
-              <w:rPr>
-                <w:rFonts w:ascii="Helvetica" w:hAnsi="Helvetica" w:eastAsia="Helvetica" w:cs="Helvetica"/>
-                <w:sz w:val="22"/>
-                <w:szCs w:val="22"/>
-                <w:color w:val="000000"/>
-              </w:rPr>
-              <w:t xml:space="preserve">-0.12, -0.04</w:t>
-            </w:r>
-            <w:r xmlns:w="http://schemas.openxmlformats.org/wordprocessingml/2006/main" xmlns:wp="http://schemas.openxmlformats.org/drawingml/2006/wordprocessingDrawing" xmlns:r="http://schemas.openxmlformats.org/officeDocument/2006/relationships" xmlns:w14="http://schemas.microsoft.com/office/word/2010/wordml">
-              <w:rPr>
-                <w:rFonts w:ascii="Helvetica" w:hAnsi="Helvetica" w:eastAsia="Helvetica" w:cs="Helvetica"/>
-                <w:vertAlign w:val="superscript"/>
-                <w:sz w:val="22"/>
-                <w:szCs w:val="22"/>
-                <w:color w:val="000000"/>
-              </w:rPr>
-              <w:t xml:space="preserve"/>
-            </w:r>
-          </w:p>
-        </w:tc>
-        <w:tc>
-          <w:tcPr>
-            <w:tcBorders/>
-            <w:shd w:val="clear" w:color="auto" w:fill="FFFFFF"/>
-            <w:tcMar>
-              <w:top w:w="0" w:type="dxa"/>
-              <w:bottom w:w="0" w:type="dxa"/>
-              <w:left w:w="0" w:type="dxa"/>
-              <w:right w:w="0" w:type="dxa"/>
-            </w:tcMar>
-            <w:vAlign w:val="center"/>
-          </w:tcPr>
-          <w:p>
-            <w:pPr>
-              <w:jc w:val="center"/>
-              <w:spacing w:after="100" w:before="100" w:line="240"/>
-              <w:ind w:firstLine="0" w:left="100" w:right="100"/>
-            </w:pPr>
-            <w:r xmlns:w="http://schemas.openxmlformats.org/wordprocessingml/2006/main" xmlns:wp="http://schemas.openxmlformats.org/drawingml/2006/wordprocessingDrawing" xmlns:r="http://schemas.openxmlformats.org/officeDocument/2006/relationships" xmlns:w14="http://schemas.microsoft.com/office/word/2010/wordml">
-              <w:rPr>
-                <w:rFonts w:ascii="Helvetica" w:hAnsi="Helvetica" w:eastAsia="Helvetica" w:cs="Helvetica"/>
-                <w:sz w:val="22"/>
-                <w:szCs w:val="22"/>
-                <w:color w:val="000000"/>
-              </w:rPr>
-              <w:t xml:space="preserve">&lt;0.001</w:t>
             </w:r>
             <w:r xmlns:w="http://schemas.openxmlformats.org/wordprocessingml/2006/main" xmlns:wp="http://schemas.openxmlformats.org/drawingml/2006/wordprocessingDrawing" xmlns:r="http://schemas.openxmlformats.org/officeDocument/2006/relationships" xmlns:w14="http://schemas.microsoft.com/office/word/2010/wordml">
               <w:rPr>
@@ -9008,6 +8807,207 @@
         </w:trPr>
         <w:tc>
           <w:tcPr>
+            <w:tcBorders/>
+            <w:shd w:val="clear" w:color="auto" w:fill="FFFFFF"/>
+            <w:tcMar>
+              <w:top w:w="0" w:type="dxa"/>
+              <w:bottom w:w="0" w:type="dxa"/>
+              <w:left w:w="0" w:type="dxa"/>
+              <w:right w:w="0" w:type="dxa"/>
+            </w:tcMar>
+            <w:vAlign w:val="top"/>
+          </w:tcPr>
+          <w:p>
+            <w:pPr>
+              <w:jc w:val="left"/>
+              <w:spacing w:after="100" w:before="100" w:line="240"/>
+              <w:ind w:firstLine="0" w:left="100" w:right="100"/>
+            </w:pPr>
+            <w:r xmlns:w="http://schemas.openxmlformats.org/wordprocessingml/2006/main" xmlns:wp="http://schemas.openxmlformats.org/drawingml/2006/wordprocessingDrawing" xmlns:r="http://schemas.openxmlformats.org/officeDocument/2006/relationships" xmlns:w14="http://schemas.microsoft.com/office/word/2010/wordml">
+              <w:rPr>
+                <w:rFonts w:ascii="Helvetica" w:hAnsi="Helvetica" w:eastAsia="Helvetica" w:cs="Helvetica"/>
+                <w:sz w:val="22"/>
+                <w:szCs w:val="22"/>
+                <w:color w:val="000000"/>
+              </w:rPr>
+              <w:t xml:space="preserve">race_1</w:t>
+            </w:r>
+            <w:r xmlns:w="http://schemas.openxmlformats.org/wordprocessingml/2006/main" xmlns:wp="http://schemas.openxmlformats.org/drawingml/2006/wordprocessingDrawing" xmlns:r="http://schemas.openxmlformats.org/officeDocument/2006/relationships" xmlns:w14="http://schemas.microsoft.com/office/word/2010/wordml">
+              <w:rPr>
+                <w:rFonts w:ascii="Helvetica" w:hAnsi="Helvetica" w:eastAsia="Helvetica" w:cs="Helvetica"/>
+                <w:vertAlign w:val="superscript"/>
+                <w:sz w:val="22"/>
+                <w:szCs w:val="22"/>
+                <w:color w:val="000000"/>
+              </w:rPr>
+              <w:t xml:space="preserve"/>
+            </w:r>
+          </w:p>
+        </w:tc>
+        <w:tc>
+          <w:tcPr>
+            <w:tcBorders/>
+            <w:shd w:val="clear" w:color="auto" w:fill="FFFFFF"/>
+            <w:tcMar>
+              <w:top w:w="0" w:type="dxa"/>
+              <w:bottom w:w="0" w:type="dxa"/>
+              <w:left w:w="0" w:type="dxa"/>
+              <w:right w:w="0" w:type="dxa"/>
+            </w:tcMar>
+            <w:vAlign w:val="center"/>
+          </w:tcPr>
+          <w:p>
+            <w:pPr>
+              <w:jc w:val="center"/>
+              <w:spacing w:after="100" w:before="100" w:line="240"/>
+              <w:ind w:firstLine="0" w:left="100" w:right="100"/>
+            </w:pPr>
+            <w:r xmlns:w="http://schemas.openxmlformats.org/wordprocessingml/2006/main" xmlns:wp="http://schemas.openxmlformats.org/drawingml/2006/wordprocessingDrawing" xmlns:r="http://schemas.openxmlformats.org/officeDocument/2006/relationships" xmlns:w14="http://schemas.microsoft.com/office/word/2010/wordml">
+              <w:rPr>
+                <w:rFonts w:ascii="Helvetica" w:hAnsi="Helvetica" w:eastAsia="Helvetica" w:cs="Helvetica"/>
+                <w:sz w:val="22"/>
+                <w:szCs w:val="22"/>
+                <w:color w:val="000000"/>
+              </w:rPr>
+              <w:t xml:space="preserve">-0.09</w:t>
+            </w:r>
+            <w:r xmlns:w="http://schemas.openxmlformats.org/wordprocessingml/2006/main" xmlns:wp="http://schemas.openxmlformats.org/drawingml/2006/wordprocessingDrawing" xmlns:r="http://schemas.openxmlformats.org/officeDocument/2006/relationships" xmlns:w14="http://schemas.microsoft.com/office/word/2010/wordml">
+              <w:rPr>
+                <w:rFonts w:ascii="Helvetica" w:hAnsi="Helvetica" w:eastAsia="Helvetica" w:cs="Helvetica"/>
+                <w:vertAlign w:val="superscript"/>
+                <w:sz w:val="22"/>
+                <w:szCs w:val="22"/>
+                <w:color w:val="000000"/>
+              </w:rPr>
+              <w:t xml:space="preserve"/>
+            </w:r>
+          </w:p>
+        </w:tc>
+        <w:tc>
+          <w:tcPr>
+            <w:tcBorders/>
+            <w:shd w:val="clear" w:color="auto" w:fill="FFFFFF"/>
+            <w:tcMar>
+              <w:top w:w="0" w:type="dxa"/>
+              <w:bottom w:w="0" w:type="dxa"/>
+              <w:left w:w="0" w:type="dxa"/>
+              <w:right w:w="0" w:type="dxa"/>
+            </w:tcMar>
+            <w:vAlign w:val="center"/>
+          </w:tcPr>
+          <w:p>
+            <w:pPr>
+              <w:jc w:val="center"/>
+              <w:spacing w:after="100" w:before="100" w:line="240"/>
+              <w:ind w:firstLine="0" w:left="100" w:right="100"/>
+            </w:pPr>
+            <w:r xmlns:w="http://schemas.openxmlformats.org/wordprocessingml/2006/main" xmlns:wp="http://schemas.openxmlformats.org/drawingml/2006/wordprocessingDrawing" xmlns:r="http://schemas.openxmlformats.org/officeDocument/2006/relationships" xmlns:w14="http://schemas.microsoft.com/office/word/2010/wordml">
+              <w:rPr>
+                <w:rFonts w:ascii="Helvetica" w:hAnsi="Helvetica" w:eastAsia="Helvetica" w:cs="Helvetica"/>
+                <w:sz w:val="22"/>
+                <w:szCs w:val="22"/>
+                <w:color w:val="000000"/>
+              </w:rPr>
+              <w:t xml:space="preserve">-3.08</w:t>
+            </w:r>
+            <w:r xmlns:w="http://schemas.openxmlformats.org/wordprocessingml/2006/main" xmlns:wp="http://schemas.openxmlformats.org/drawingml/2006/wordprocessingDrawing" xmlns:r="http://schemas.openxmlformats.org/officeDocument/2006/relationships" xmlns:w14="http://schemas.microsoft.com/office/word/2010/wordml">
+              <w:rPr>
+                <w:rFonts w:ascii="Helvetica" w:hAnsi="Helvetica" w:eastAsia="Helvetica" w:cs="Helvetica"/>
+                <w:vertAlign w:val="superscript"/>
+                <w:sz w:val="22"/>
+                <w:szCs w:val="22"/>
+                <w:color w:val="000000"/>
+              </w:rPr>
+              <w:t xml:space="preserve"/>
+            </w:r>
+          </w:p>
+        </w:tc>
+        <w:tc>
+          <w:tcPr>
+            <w:tcBorders/>
+            <w:shd w:val="clear" w:color="auto" w:fill="FFFFFF"/>
+            <w:tcMar>
+              <w:top w:w="0" w:type="dxa"/>
+              <w:bottom w:w="0" w:type="dxa"/>
+              <w:left w:w="0" w:type="dxa"/>
+              <w:right w:w="0" w:type="dxa"/>
+            </w:tcMar>
+            <w:vAlign w:val="center"/>
+          </w:tcPr>
+          <w:p>
+            <w:pPr>
+              <w:jc w:val="center"/>
+              <w:spacing w:after="100" w:before="100" w:line="240"/>
+              <w:ind w:firstLine="0" w:left="100" w:right="100"/>
+            </w:pPr>
+            <w:r xmlns:w="http://schemas.openxmlformats.org/wordprocessingml/2006/main" xmlns:wp="http://schemas.openxmlformats.org/drawingml/2006/wordprocessingDrawing" xmlns:r="http://schemas.openxmlformats.org/officeDocument/2006/relationships" xmlns:w14="http://schemas.microsoft.com/office/word/2010/wordml">
+              <w:rPr>
+                <w:rFonts w:ascii="Helvetica" w:hAnsi="Helvetica" w:eastAsia="Helvetica" w:cs="Helvetica"/>
+                <w:sz w:val="22"/>
+                <w:szCs w:val="22"/>
+                <w:color w:val="000000"/>
+              </w:rPr>
+              <w:t xml:space="preserve">-0.15, -0.03</w:t>
+            </w:r>
+            <w:r xmlns:w="http://schemas.openxmlformats.org/wordprocessingml/2006/main" xmlns:wp="http://schemas.openxmlformats.org/drawingml/2006/wordprocessingDrawing" xmlns:r="http://schemas.openxmlformats.org/officeDocument/2006/relationships" xmlns:w14="http://schemas.microsoft.com/office/word/2010/wordml">
+              <w:rPr>
+                <w:rFonts w:ascii="Helvetica" w:hAnsi="Helvetica" w:eastAsia="Helvetica" w:cs="Helvetica"/>
+                <w:vertAlign w:val="superscript"/>
+                <w:sz w:val="22"/>
+                <w:szCs w:val="22"/>
+                <w:color w:val="000000"/>
+              </w:rPr>
+              <w:t xml:space="preserve"/>
+            </w:r>
+          </w:p>
+        </w:tc>
+        <w:tc>
+          <w:tcPr>
+            <w:tcBorders/>
+            <w:shd w:val="clear" w:color="auto" w:fill="FFFFFF"/>
+            <w:tcMar>
+              <w:top w:w="0" w:type="dxa"/>
+              <w:bottom w:w="0" w:type="dxa"/>
+              <w:left w:w="0" w:type="dxa"/>
+              <w:right w:w="0" w:type="dxa"/>
+            </w:tcMar>
+            <w:vAlign w:val="center"/>
+          </w:tcPr>
+          <w:p>
+            <w:pPr>
+              <w:jc w:val="center"/>
+              <w:spacing w:after="100" w:before="100" w:line="240"/>
+              <w:ind w:firstLine="0" w:left="100" w:right="100"/>
+            </w:pPr>
+            <w:r xmlns:w="http://schemas.openxmlformats.org/wordprocessingml/2006/main" xmlns:wp="http://schemas.openxmlformats.org/drawingml/2006/wordprocessingDrawing" xmlns:r="http://schemas.openxmlformats.org/officeDocument/2006/relationships" xmlns:w14="http://schemas.microsoft.com/office/word/2010/wordml">
+              <w:rPr>
+                <w:rFonts w:ascii="Helvetica" w:hAnsi="Helvetica" w:eastAsia="Helvetica" w:cs="Helvetica"/>
+                <w:sz w:val="22"/>
+                <w:szCs w:val="22"/>
+                <w:color w:val="000000"/>
+              </w:rPr>
+              <w:t xml:space="preserve">0.002</w:t>
+            </w:r>
+            <w:r xmlns:w="http://schemas.openxmlformats.org/wordprocessingml/2006/main" xmlns:wp="http://schemas.openxmlformats.org/drawingml/2006/wordprocessingDrawing" xmlns:r="http://schemas.openxmlformats.org/officeDocument/2006/relationships" xmlns:w14="http://schemas.microsoft.com/office/word/2010/wordml">
+              <w:rPr>
+                <w:rFonts w:ascii="Helvetica" w:hAnsi="Helvetica" w:eastAsia="Helvetica" w:cs="Helvetica"/>
+                <w:vertAlign w:val="superscript"/>
+                <w:sz w:val="22"/>
+                <w:szCs w:val="22"/>
+                <w:color w:val="000000"/>
+              </w:rPr>
+              <w:t xml:space="preserve"/>
+            </w:r>
+          </w:p>
+        </w:tc>
+      </w:tr>
+      <w:tr>
+        <w:trPr>
+          <w:cantSplit/>
+          <w:trHeight w:val="597" w:hRule="auto"/>
+        </w:trPr>
+        <w:tc>
+          <w:tcPr>
             <w:tcBorders>
               <w:bottom w:val="single" w:sz="8" w:space="0" w:color="000000"/>
             </w:tcBorders>
@@ -9074,7 +9074,7 @@
                 <w:szCs w:val="22"/>
                 <w:color w:val="000000"/>
               </w:rPr>
-              <w:t xml:space="preserve">-0.05</w:t>
+              <w:t xml:space="preserve">0.06</w:t>
             </w:r>
             <w:r xmlns:w="http://schemas.openxmlformats.org/wordprocessingml/2006/main" xmlns:wp="http://schemas.openxmlformats.org/drawingml/2006/wordprocessingDrawing" xmlns:r="http://schemas.openxmlformats.org/officeDocument/2006/relationships" xmlns:w14="http://schemas.microsoft.com/office/word/2010/wordml">
               <w:rPr>
@@ -9115,7 +9115,7 @@
                 <w:szCs w:val="22"/>
                 <w:color w:val="000000"/>
               </w:rPr>
-              <w:t xml:space="preserve">-1.83</w:t>
+              <w:t xml:space="preserve">1.88</w:t>
             </w:r>
             <w:r xmlns:w="http://schemas.openxmlformats.org/wordprocessingml/2006/main" xmlns:wp="http://schemas.openxmlformats.org/drawingml/2006/wordprocessingDrawing" xmlns:r="http://schemas.openxmlformats.org/officeDocument/2006/relationships" xmlns:w14="http://schemas.microsoft.com/office/word/2010/wordml">
               <w:rPr>
@@ -9156,7 +9156,7 @@
                 <w:szCs w:val="22"/>
                 <w:color w:val="000000"/>
               </w:rPr>
-              <w:t xml:space="preserve">-0.11, 0.00</w:t>
+              <w:t xml:space="preserve">0.00, 0.11</w:t>
             </w:r>
             <w:r xmlns:w="http://schemas.openxmlformats.org/wordprocessingml/2006/main" xmlns:wp="http://schemas.openxmlformats.org/drawingml/2006/wordprocessingDrawing" xmlns:r="http://schemas.openxmlformats.org/officeDocument/2006/relationships" xmlns:w14="http://schemas.microsoft.com/office/word/2010/wordml">
               <w:rPr>
@@ -9197,7 +9197,7 @@
                 <w:szCs w:val="22"/>
                 <w:color w:val="000000"/>
               </w:rPr>
-              <w:t xml:space="preserve">0.068</w:t>
+              <w:t xml:space="preserve">0.060</w:t>
             </w:r>
             <w:r xmlns:w="http://schemas.openxmlformats.org/wordprocessingml/2006/main" xmlns:wp="http://schemas.openxmlformats.org/drawingml/2006/wordprocessingDrawing" xmlns:r="http://schemas.openxmlformats.org/officeDocument/2006/relationships" xmlns:w14="http://schemas.microsoft.com/office/word/2010/wordml">
               <w:rPr>
@@ -9299,7 +9299,7 @@
                 <w:szCs w:val="22"/>
                 <w:color w:val="000000"/>
               </w:rPr>
-              <w:t xml:space="preserve">R² = 0.465; Adjusted R² = 0.463; Sigma = 0.671; Statistic = 295; p-value = &lt;0.001; df = 6; Log-likelihood = -2,083; AIC = 4,183; BIC = 4,228; Deviance = 918; Residual df = 2,039; No. Obs. = 2,046</w:t>
+              <w:t xml:space="preserve">R² = 0.463; Adjusted R² = 0.462; Sigma = 0.672; Statistic = 293; p-value = &lt;0.001; df = 6; Log-likelihood = -2,086; AIC = 4,189; BIC = 4,234; Deviance = 921; Residual df = 2,039; No. Obs. = 2,046</w:t>
             </w:r>
           </w:p>
         </w:tc>

</xml_diff>